<commit_message>
can display distance away
</commit_message>
<xml_diff>
--- a/project_2_planning/Wireframes/wireframe.docx
+++ b/project_2_planning/Wireframes/wireframe.docx
@@ -1825,13 +1825,18 @@
                               <w:jc w:val="center"/>
                             </w:pPr>
                             <w:r>
-                              <w:t xml:space="preserve"> User Name </w:t>
+                              <w:t xml:space="preserve"> </w:t>
                             </w:r>
+                            <w:proofErr w:type="gramStart"/>
+                            <w:r>
+                              <w:t>User Name</w:t>
+                            </w:r>
+                            <w:proofErr w:type="gramEnd"/>
                             <w:r>
                               <w:t xml:space="preserve"> </w:t>
                             </w:r>
                             <w:r>
-                              <w:t>Distance away</w:t>
+                              <w:t xml:space="preserve"> Distance away</w:t>
                             </w:r>
                           </w:p>
                         </w:txbxContent>
@@ -1901,13 +1906,18 @@
                         <w:jc w:val="center"/>
                       </w:pPr>
                       <w:r>
-                        <w:t xml:space="preserve"> User Name </w:t>
+                        <w:t xml:space="preserve"> </w:t>
                       </w:r>
+                      <w:proofErr w:type="gramStart"/>
+                      <w:r>
+                        <w:t>User Name</w:t>
+                      </w:r>
+                      <w:proofErr w:type="gramEnd"/>
                       <w:r>
                         <w:t xml:space="preserve"> </w:t>
                       </w:r>
                       <w:r>
-                        <w:t>Distance away</w:t>
+                        <w:t xml:space="preserve"> Distance away</w:t>
                       </w:r>
                     </w:p>
                   </w:txbxContent>
@@ -2240,144 +2250,6 @@
           <w:u w:val="single"/>
         </w:rPr>
       </w:pPr>
-      <w:r>
-        <w:rPr>
-          <w:i/>
-          <w:iCs/>
-          <w:noProof/>
-          <w:u w:val="single"/>
-        </w:rPr>
-        <mc:AlternateContent>
-          <mc:Choice Requires="wps">
-            <w:drawing>
-              <wp:anchor distT="0" distB="0" distL="114300" distR="114300" simplePos="0" relativeHeight="251708416" behindDoc="0" locked="0" layoutInCell="1" allowOverlap="1" wp14:anchorId="0048927A" wp14:editId="5AE12707">
-                <wp:simplePos x="0" y="0"/>
-                <wp:positionH relativeFrom="column">
-                  <wp:posOffset>266700</wp:posOffset>
-                </wp:positionH>
-                <wp:positionV relativeFrom="paragraph">
-                  <wp:posOffset>245745</wp:posOffset>
-                </wp:positionV>
-                <wp:extent cx="2124075" cy="238125"/>
-                <wp:effectExtent l="0" t="0" r="9525" b="9525"/>
-                <wp:wrapNone/>
-                <wp:docPr id="15" name="Rectangle 15"/>
-                <wp:cNvGraphicFramePr/>
-                <a:graphic xmlns:a="http://schemas.openxmlformats.org/drawingml/2006/main">
-                  <a:graphicData uri="http://schemas.microsoft.com/office/word/2010/wordprocessingShape">
-                    <wps:wsp>
-                      <wps:cNvSpPr/>
-                      <wps:spPr>
-                        <a:xfrm>
-                          <a:off x="0" y="0"/>
-                          <a:ext cx="2124075" cy="238125"/>
-                        </a:xfrm>
-                        <a:prstGeom prst="rect">
-                          <a:avLst/>
-                        </a:prstGeom>
-                        <a:ln>
-                          <a:noFill/>
-                        </a:ln>
-                      </wps:spPr>
-                      <wps:style>
-                        <a:lnRef idx="2">
-                          <a:schemeClr val="accent1">
-                            <a:shade val="50000"/>
-                          </a:schemeClr>
-                        </a:lnRef>
-                        <a:fillRef idx="1">
-                          <a:schemeClr val="accent1"/>
-                        </a:fillRef>
-                        <a:effectRef idx="0">
-                          <a:schemeClr val="accent1"/>
-                        </a:effectRef>
-                        <a:fontRef idx="minor">
-                          <a:schemeClr val="lt1"/>
-                        </a:fontRef>
-                      </wps:style>
-                      <wps:txbx>
-                        <w:txbxContent>
-                          <w:p>
-                            <w:pPr>
-                              <w:jc w:val="center"/>
-                              <w:rPr>
-                                <w:lang w:val="en-US"/>
-                              </w:rPr>
-                            </w:pPr>
-                            <w:r>
-                              <w:rPr>
-                                <w:lang w:val="en-US"/>
-                              </w:rPr>
-                              <w:t>S</w:t>
-                            </w:r>
-                            <w:r>
-                              <w:rPr>
-                                <w:lang w:val="en-US"/>
-                              </w:rPr>
-                              <w:t>tatus</w:t>
-                            </w:r>
-                            <w:r>
-                              <w:rPr>
-                                <w:lang w:val="en-US"/>
-                              </w:rPr>
-                              <w:t>: AVAIL/RESERVED/GONE</w:t>
-                            </w:r>
-                          </w:p>
-                        </w:txbxContent>
-                      </wps:txbx>
-                      <wps:bodyPr rot="0" spcFirstLastPara="0" vertOverflow="overflow" horzOverflow="overflow" vert="horz" wrap="square" lIns="91440" tIns="45720" rIns="91440" bIns="45720" numCol="1" spcCol="0" rtlCol="0" fromWordArt="0" anchor="ctr" anchorCtr="0" forceAA="0" compatLnSpc="1">
-                        <a:prstTxWarp prst="textNoShape">
-                          <a:avLst/>
-                        </a:prstTxWarp>
-                        <a:noAutofit/>
-                      </wps:bodyPr>
-                    </wps:wsp>
-                  </a:graphicData>
-                </a:graphic>
-                <wp14:sizeRelV relativeFrom="margin">
-                  <wp14:pctHeight>0</wp14:pctHeight>
-                </wp14:sizeRelV>
-              </wp:anchor>
-            </w:drawing>
-          </mc:Choice>
-          <mc:Fallback>
-            <w:pict>
-              <v:rect w14:anchorId="0048927A" id="Rectangle 15" o:spid="_x0000_s1035" style="position:absolute;margin-left:21pt;margin-top:19.35pt;width:167.25pt;height:18.75pt;z-index:251708416;visibility:visible;mso-wrap-style:square;mso-height-percent:0;mso-wrap-distance-left:9pt;mso-wrap-distance-top:0;mso-wrap-distance-right:9pt;mso-wrap-distance-bottom:0;mso-position-horizontal:absolute;mso-position-horizontal-relative:text;mso-position-vertical:absolute;mso-position-vertical-relative:text;mso-height-percent:0;mso-height-relative:margin;v-text-anchor:middle" o:gfxdata="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" fillcolor="#4472c4 [3204]" stroked="f" strokeweight="1pt">
-                <v:textbox>
-                  <w:txbxContent>
-                    <w:p>
-                      <w:pPr>
-                        <w:jc w:val="center"/>
-                        <w:rPr>
-                          <w:lang w:val="en-US"/>
-                        </w:rPr>
-                      </w:pPr>
-                      <w:r>
-                        <w:rPr>
-                          <w:lang w:val="en-US"/>
-                        </w:rPr>
-                        <w:t>S</w:t>
-                      </w:r>
-                      <w:r>
-                        <w:rPr>
-                          <w:lang w:val="en-US"/>
-                        </w:rPr>
-                        <w:t>tatus</w:t>
-                      </w:r>
-                      <w:r>
-                        <w:rPr>
-                          <w:lang w:val="en-US"/>
-                        </w:rPr>
-                        <w:t>: AVAIL/RESERVED/GONE</w:t>
-                      </w:r>
-                    </w:p>
-                  </w:txbxContent>
-                </v:textbox>
-              </v:rect>
-            </w:pict>
-          </mc:Fallback>
-        </mc:AlternateContent>
-      </w:r>
     </w:p>
     <w:p>
       <w:pPr>
@@ -2479,7 +2351,7 @@
           </mc:Choice>
           <mc:Fallback>
             <w:pict>
-              <v:rect w14:anchorId="410A9550" id="Rectangle 25" o:spid="_x0000_s1036" style="position:absolute;margin-left:20.25pt;margin-top:17.1pt;width:168.75pt;height:86.25pt;z-index:251691008;visibility:visible;mso-wrap-style:square;mso-width-percent:0;mso-height-percent:0;mso-wrap-distance-left:9pt;mso-wrap-distance-top:0;mso-wrap-distance-right:9pt;mso-wrap-distance-bottom:0;mso-position-horizontal:absolute;mso-position-horizontal-relative:text;mso-position-vertical:absolute;mso-position-vertical-relative:text;mso-width-percent:0;mso-height-percent:0;mso-width-relative:margin;mso-height-relative:margin;v-text-anchor:middle" o:gfxdata="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" fillcolor="white [3201]" strokecolor="black [3213]" strokeweight="1pt">
+              <v:rect w14:anchorId="410A9550" id="Rectangle 25" o:spid="_x0000_s1035" style="position:absolute;margin-left:20.25pt;margin-top:17.1pt;width:168.75pt;height:86.25pt;z-index:251691008;visibility:visible;mso-wrap-style:square;mso-width-percent:0;mso-height-percent:0;mso-wrap-distance-left:9pt;mso-wrap-distance-top:0;mso-wrap-distance-right:9pt;mso-wrap-distance-bottom:0;mso-position-horizontal:absolute;mso-position-horizontal-relative:text;mso-position-vertical:absolute;mso-position-vertical-relative:text;mso-width-percent:0;mso-height-percent:0;mso-width-relative:margin;mso-height-relative:margin;v-text-anchor:middle" o:gfxdata="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" fillcolor="white [3201]" strokecolor="black [3213]" strokeweight="1pt">
                 <v:textbox>
                   <w:txbxContent>
                     <w:p>
@@ -2644,7 +2516,7 @@
           </mc:Choice>
           <mc:Fallback>
             <w:pict>
-              <v:oval w14:anchorId="6E58726A" id="Oval 47" o:spid="_x0000_s1037" style="position:absolute;margin-left:22.5pt;margin-top:1.4pt;width:21pt;height:20.25pt;z-index:251725824;visibility:visible;mso-wrap-style:square;mso-width-percent:0;mso-height-percent:0;mso-wrap-distance-left:9pt;mso-wrap-distance-top:0;mso-wrap-distance-right:9pt;mso-wrap-distance-bottom:0;mso-position-horizontal:absolute;mso-position-horizontal-relative:text;mso-position-vertical:absolute;mso-position-vertical-relative:text;mso-width-percent:0;mso-height-percent:0;mso-width-relative:margin;mso-height-relative:margin;v-text-anchor:middle" o:gfxdata="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" fillcolor="white [3201]" strokecolor="black [3213]" strokeweight="1pt">
+              <v:oval w14:anchorId="6E58726A" id="Oval 47" o:spid="_x0000_s1036" style="position:absolute;margin-left:22.5pt;margin-top:1.4pt;width:21pt;height:20.25pt;z-index:251725824;visibility:visible;mso-wrap-style:square;mso-width-percent:0;mso-height-percent:0;mso-wrap-distance-left:9pt;mso-wrap-distance-top:0;mso-wrap-distance-right:9pt;mso-wrap-distance-bottom:0;mso-position-horizontal:absolute;mso-position-horizontal-relative:text;mso-position-vertical:absolute;mso-position-vertical-relative:text;mso-width-percent:0;mso-height-percent:0;mso-width-relative:margin;mso-height-relative:margin;v-text-anchor:middle" o:gfxdata="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" fillcolor="white [3201]" strokecolor="black [3213]" strokeweight="1pt">
                 <v:stroke joinstyle="miter"/>
                 <v:textbox>
                   <w:txbxContent>
@@ -2971,7 +2843,7 @@
                 <v:stroke joinstyle="miter"/>
                 <v:path gradientshapeok="t" o:connecttype="rect"/>
               </v:shapetype>
-              <v:shape id="Text Box 32" o:spid="_x0000_s1038" type="#_x0000_t202" style="position:absolute;margin-left:278.25pt;margin-top:62pt;width:163.5pt;height:155.25pt;z-index:251698176;visibility:visible;mso-wrap-style:square;mso-width-percent:0;mso-height-percent:0;mso-wrap-distance-left:9pt;mso-wrap-distance-top:0;mso-wrap-distance-right:9pt;mso-wrap-distance-bottom:0;mso-position-horizontal:absolute;mso-position-horizontal-relative:text;mso-position-vertical:absolute;mso-position-vertical-relative:text;mso-width-percent:0;mso-height-percent:0;mso-width-relative:margin;mso-height-relative:margin;v-text-anchor:top" o:gfxdata="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" filled="f" stroked="f" strokeweight=".5pt">
+              <v:shape id="Text Box 32" o:spid="_x0000_s1037" type="#_x0000_t202" style="position:absolute;margin-left:278.25pt;margin-top:62pt;width:163.5pt;height:155.25pt;z-index:251698176;visibility:visible;mso-wrap-style:square;mso-width-percent:0;mso-height-percent:0;mso-wrap-distance-left:9pt;mso-wrap-distance-top:0;mso-wrap-distance-right:9pt;mso-wrap-distance-bottom:0;mso-position-horizontal:absolute;mso-position-horizontal-relative:text;mso-position-vertical:absolute;mso-position-vertical-relative:text;mso-width-percent:0;mso-height-percent:0;mso-width-relative:margin;mso-height-relative:margin;v-text-anchor:top" o:gfxdata="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" filled="f" stroked="f" strokeweight=".5pt">
                 <v:textbox>
                   <w:txbxContent>
                     <w:p>
@@ -3226,7 +3098,7 @@
           </mc:Choice>
           <mc:Fallback>
             <w:pict>
-              <v:rect w14:anchorId="04EBF2A5" id="Rectangle 29" o:spid="_x0000_s1039" style="position:absolute;margin-left:20.25pt;margin-top:53.05pt;width:251.25pt;height:141pt;z-index:251697152;visibility:visible;mso-wrap-style:square;mso-width-percent:0;mso-height-percent:0;mso-wrap-distance-left:9pt;mso-wrap-distance-top:0;mso-wrap-distance-right:9pt;mso-wrap-distance-bottom:0;mso-position-horizontal:absolute;mso-position-horizontal-relative:text;mso-position-vertical:absolute;mso-position-vertical-relative:text;mso-width-percent:0;mso-height-percent:0;mso-width-relative:margin;mso-height-relative:margin;v-text-anchor:middle" o:gfxdata="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" fillcolor="white [3201]" strokecolor="black [3213]" strokeweight="1pt">
+              <v:rect w14:anchorId="04EBF2A5" id="Rectangle 29" o:spid="_x0000_s1038" style="position:absolute;margin-left:20.25pt;margin-top:53.05pt;width:251.25pt;height:141pt;z-index:251697152;visibility:visible;mso-wrap-style:square;mso-width-percent:0;mso-height-percent:0;mso-wrap-distance-left:9pt;mso-wrap-distance-top:0;mso-wrap-distance-right:9pt;mso-wrap-distance-bottom:0;mso-position-horizontal:absolute;mso-position-horizontal-relative:text;mso-position-vertical:absolute;mso-position-vertical-relative:text;mso-width-percent:0;mso-height-percent:0;mso-width-relative:margin;mso-height-relative:margin;v-text-anchor:middle" o:gfxdata="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" fillcolor="white [3201]" strokecolor="black [3213]" strokeweight="1pt">
                 <v:textbox>
                   <w:txbxContent>
                     <w:p>
@@ -3342,7 +3214,7 @@
           </mc:Choice>
           <mc:Fallback>
             <w:pict>
-              <v:rect w14:anchorId="2CAE487F" id="Rectangle 34" o:spid="_x0000_s1040" style="position:absolute;margin-left:21.75pt;margin-top:206.8pt;width:251.25pt;height:65.25pt;z-index:251701248;visibility:visible;mso-wrap-style:square;mso-width-percent:0;mso-wrap-distance-left:9pt;mso-wrap-distance-top:0;mso-wrap-distance-right:9pt;mso-wrap-distance-bottom:0;mso-position-horizontal:absolute;mso-position-horizontal-relative:text;mso-position-vertical:absolute;mso-position-vertical-relative:text;mso-width-percent:0;mso-width-relative:margin;v-text-anchor:middle" o:gfxdata="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" fillcolor="#c5e0b3 [1305]" strokecolor="#1f3763 [1604]" strokeweight="1pt">
+              <v:rect w14:anchorId="2CAE487F" id="Rectangle 34" o:spid="_x0000_s1039" style="position:absolute;margin-left:21.75pt;margin-top:206.8pt;width:251.25pt;height:65.25pt;z-index:251701248;visibility:visible;mso-wrap-style:square;mso-width-percent:0;mso-wrap-distance-left:9pt;mso-wrap-distance-top:0;mso-wrap-distance-right:9pt;mso-wrap-distance-bottom:0;mso-position-horizontal:absolute;mso-position-horizontal-relative:text;mso-position-vertical:absolute;mso-position-vertical-relative:text;mso-width-percent:0;mso-width-relative:margin;v-text-anchor:middle" o:gfxdata="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" fillcolor="#c5e0b3 [1305]" strokecolor="#1f3763 [1604]" strokeweight="1pt">
                 <v:textbox>
                   <w:txbxContent>
                     <w:p>
@@ -3517,7 +3389,7 @@
           </mc:Choice>
           <mc:Fallback>
             <w:pict>
-              <v:rect w14:anchorId="05481763" id="Rectangle 26" o:spid="_x0000_s1041" style="position:absolute;margin-left:50.25pt;margin-top:6.6pt;width:213pt;height:21pt;z-index:251709440;visibility:visible;mso-wrap-style:square;mso-height-percent:0;mso-wrap-distance-left:9pt;mso-wrap-distance-top:0;mso-wrap-distance-right:9pt;mso-wrap-distance-bottom:0;mso-position-horizontal:absolute;mso-position-horizontal-relative:text;mso-position-vertical:absolute;mso-position-vertical-relative:text;mso-height-percent:0;mso-height-relative:margin;v-text-anchor:middle" o:gfxdata="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" fillcolor="#4472c4 [3204]" stroked="f" strokeweight="1pt">
+              <v:rect w14:anchorId="05481763" id="Rectangle 26" o:spid="_x0000_s1040" style="position:absolute;margin-left:50.25pt;margin-top:6.6pt;width:213pt;height:21pt;z-index:251709440;visibility:visible;mso-wrap-style:square;mso-height-percent:0;mso-wrap-distance-left:9pt;mso-wrap-distance-top:0;mso-wrap-distance-right:9pt;mso-wrap-distance-bottom:0;mso-position-horizontal:absolute;mso-position-horizontal-relative:text;mso-position-vertical:absolute;mso-position-vertical-relative:text;mso-height-percent:0;mso-height-relative:margin;v-text-anchor:middle" o:gfxdata="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" fillcolor="#4472c4 [3204]" stroked="f" strokeweight="1pt">
                 <v:textbox>
                   <w:txbxContent>
                     <w:p>
@@ -3653,7 +3525,7 @@
           </mc:Choice>
           <mc:Fallback>
             <w:pict>
-              <v:roundrect w14:anchorId="29F29B16" id="Rectangle: Rounded Corners 28" o:spid="_x0000_s1042" style="position:absolute;margin-left:398.05pt;margin-top:.6pt;width:449.25pt;height:265.5pt;z-index:251695104;visibility:visible;mso-wrap-style:square;mso-width-percent:0;mso-height-percent:0;mso-wrap-distance-left:9pt;mso-wrap-distance-top:0;mso-wrap-distance-right:9pt;mso-wrap-distance-bottom:0;mso-position-horizontal:right;mso-position-horizontal-relative:margin;mso-position-vertical:absolute;mso-position-vertical-relative:text;mso-width-percent:0;mso-height-percent:0;mso-width-relative:margin;mso-height-relative:margin;v-text-anchor:middle" arcsize="10923f" o:gfxdata="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" fillcolor="#4472c4 [3204]" strokecolor="#1f3763 [1604]" strokeweight="1pt">
+              <v:roundrect w14:anchorId="29F29B16" id="Rectangle: Rounded Corners 28" o:spid="_x0000_s1041" style="position:absolute;margin-left:398.05pt;margin-top:.6pt;width:449.25pt;height:265.5pt;z-index:251695104;visibility:visible;mso-wrap-style:square;mso-width-percent:0;mso-height-percent:0;mso-wrap-distance-left:9pt;mso-wrap-distance-top:0;mso-wrap-distance-right:9pt;mso-wrap-distance-bottom:0;mso-position-horizontal:right;mso-position-horizontal-relative:margin;mso-position-vertical:absolute;mso-position-vertical-relative:text;mso-width-percent:0;mso-height-percent:0;mso-width-relative:margin;mso-height-relative:margin;v-text-anchor:middle" arcsize="10923f" o:gfxdata="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" fillcolor="#4472c4 [3204]" strokecolor="#1f3763 [1604]" strokeweight="1pt">
                 <v:stroke joinstyle="miter"/>
                 <v:textbox>
                   <w:txbxContent>
@@ -3797,7 +3669,7 @@
           </mc:Choice>
           <mc:Fallback>
             <w:pict>
-              <v:roundrect w14:anchorId="27F9B110" id="Rectangle: Rounded Corners 209" o:spid="_x0000_s1043" style="position:absolute;margin-left:359.25pt;margin-top:17.2pt;width:59.25pt;height:37.5pt;z-index:251769856;visibility:visible;mso-wrap-style:square;mso-width-percent:0;mso-height-percent:0;mso-wrap-distance-left:9pt;mso-wrap-distance-top:0;mso-wrap-distance-right:9pt;mso-wrap-distance-bottom:0;mso-position-horizontal:absolute;mso-position-horizontal-relative:text;mso-position-vertical:absolute;mso-position-vertical-relative:text;mso-width-percent:0;mso-height-percent:0;mso-width-relative:margin;mso-height-relative:margin;v-text-anchor:middle" arcsize="10923f" o:gfxdata="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" fillcolor="red" strokecolor="#1f3763 [1604]" strokeweight="1pt">
+              <v:roundrect w14:anchorId="27F9B110" id="Rectangle: Rounded Corners 209" o:spid="_x0000_s1042" style="position:absolute;margin-left:359.25pt;margin-top:17.2pt;width:59.25pt;height:37.5pt;z-index:251769856;visibility:visible;mso-wrap-style:square;mso-width-percent:0;mso-height-percent:0;mso-wrap-distance-left:9pt;mso-wrap-distance-top:0;mso-wrap-distance-right:9pt;mso-wrap-distance-bottom:0;mso-position-horizontal:absolute;mso-position-horizontal-relative:text;mso-position-vertical:absolute;mso-position-vertical-relative:text;mso-width-percent:0;mso-height-percent:0;mso-width-relative:margin;mso-height-relative:margin;v-text-anchor:middle" arcsize="10923f" o:gfxdata="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" fillcolor="red" strokecolor="#1f3763 [1604]" strokeweight="1pt">
                 <v:stroke joinstyle="miter"/>
                 <v:textbox>
                   <w:txbxContent>
@@ -3914,7 +3786,7 @@
           </mc:Choice>
           <mc:Fallback>
             <w:pict>
-              <v:roundrect w14:anchorId="377AE353" id="Rectangle: Rounded Corners 35" o:spid="_x0000_s1044" style="position:absolute;margin-left:289.5pt;margin-top:17.9pt;width:59.25pt;height:37.5pt;z-index:251702272;visibility:visible;mso-wrap-style:square;mso-width-percent:0;mso-height-percent:0;mso-wrap-distance-left:9pt;mso-wrap-distance-top:0;mso-wrap-distance-right:9pt;mso-wrap-distance-bottom:0;mso-position-horizontal:absolute;mso-position-horizontal-relative:text;mso-position-vertical:absolute;mso-position-vertical-relative:text;mso-width-percent:0;mso-height-percent:0;mso-width-relative:margin;mso-height-relative:margin;v-text-anchor:middle" arcsize="10923f" o:gfxdata="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" fillcolor="#00b050" strokecolor="#1f3763 [1604]" strokeweight="1pt">
+              <v:roundrect w14:anchorId="377AE353" id="Rectangle: Rounded Corners 35" o:spid="_x0000_s1043" style="position:absolute;margin-left:289.5pt;margin-top:17.9pt;width:59.25pt;height:37.5pt;z-index:251702272;visibility:visible;mso-wrap-style:square;mso-width-percent:0;mso-height-percent:0;mso-wrap-distance-left:9pt;mso-wrap-distance-top:0;mso-wrap-distance-right:9pt;mso-wrap-distance-bottom:0;mso-position-horizontal:absolute;mso-position-horizontal-relative:text;mso-position-vertical:absolute;mso-position-vertical-relative:text;mso-width-percent:0;mso-height-percent:0;mso-width-relative:margin;mso-height-relative:margin;v-text-anchor:middle" arcsize="10923f" o:gfxdata="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" fillcolor="#00b050" strokecolor="#1f3763 [1604]" strokeweight="1pt">
                 <v:stroke joinstyle="miter"/>
                 <v:textbox>
                   <w:txbxContent>
@@ -4206,7 +4078,7 @@
           </mc:Choice>
           <mc:Fallback>
             <w:pict>
-              <v:shape w14:anchorId="321A2FB5" id="Text Box 202" o:spid="_x0000_s1045" type="#_x0000_t202" style="position:absolute;margin-left:278.25pt;margin-top:62pt;width:163.5pt;height:155.25pt;z-index:251764736;visibility:visible;mso-wrap-style:square;mso-width-percent:0;mso-height-percent:0;mso-wrap-distance-left:9pt;mso-wrap-distance-top:0;mso-wrap-distance-right:9pt;mso-wrap-distance-bottom:0;mso-position-horizontal:absolute;mso-position-horizontal-relative:text;mso-position-vertical:absolute;mso-position-vertical-relative:text;mso-width-percent:0;mso-height-percent:0;mso-width-relative:margin;mso-height-relative:margin;v-text-anchor:top" o:gfxdata="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" filled="f" stroked="f" strokeweight=".5pt">
+              <v:shape w14:anchorId="321A2FB5" id="Text Box 202" o:spid="_x0000_s1044" type="#_x0000_t202" style="position:absolute;margin-left:278.25pt;margin-top:62pt;width:163.5pt;height:155.25pt;z-index:251764736;visibility:visible;mso-wrap-style:square;mso-width-percent:0;mso-height-percent:0;mso-wrap-distance-left:9pt;mso-wrap-distance-top:0;mso-wrap-distance-right:9pt;mso-wrap-distance-bottom:0;mso-position-horizontal:absolute;mso-position-horizontal-relative:text;mso-position-vertical:absolute;mso-position-vertical-relative:text;mso-width-percent:0;mso-height-percent:0;mso-width-relative:margin;mso-height-relative:margin;v-text-anchor:top" o:gfxdata="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" filled="f" stroked="f" strokeweight=".5pt">
                 <v:textbox>
                   <w:txbxContent>
                     <w:p>
@@ -4440,7 +4312,7 @@
           </mc:Choice>
           <mc:Fallback>
             <w:pict>
-              <v:rect w14:anchorId="2190CF89" id="Rectangle 203" o:spid="_x0000_s1046" style="position:absolute;margin-left:20.25pt;margin-top:53.05pt;width:251.25pt;height:141pt;z-index:251763712;visibility:visible;mso-wrap-style:square;mso-width-percent:0;mso-height-percent:0;mso-wrap-distance-left:9pt;mso-wrap-distance-top:0;mso-wrap-distance-right:9pt;mso-wrap-distance-bottom:0;mso-position-horizontal:absolute;mso-position-horizontal-relative:text;mso-position-vertical:absolute;mso-position-vertical-relative:text;mso-width-percent:0;mso-height-percent:0;mso-width-relative:margin;mso-height-relative:margin;v-text-anchor:middle" o:gfxdata="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" fillcolor="white [3201]" strokecolor="black [3213]" strokeweight="1pt">
+              <v:rect w14:anchorId="2190CF89" id="Rectangle 203" o:spid="_x0000_s1045" style="position:absolute;margin-left:20.25pt;margin-top:53.05pt;width:251.25pt;height:141pt;z-index:251763712;visibility:visible;mso-wrap-style:square;mso-width-percent:0;mso-height-percent:0;mso-wrap-distance-left:9pt;mso-wrap-distance-top:0;mso-wrap-distance-right:9pt;mso-wrap-distance-bottom:0;mso-position-horizontal:absolute;mso-position-horizontal-relative:text;mso-position-vertical:absolute;mso-position-vertical-relative:text;mso-width-percent:0;mso-height-percent:0;mso-width-relative:margin;mso-height-relative:margin;v-text-anchor:middle" o:gfxdata="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" fillcolor="white [3201]" strokecolor="black [3213]" strokeweight="1pt">
                 <v:textbox>
                   <w:txbxContent>
                     <w:p>
@@ -4556,7 +4428,7 @@
           </mc:Choice>
           <mc:Fallback>
             <w:pict>
-              <v:rect w14:anchorId="1A1CB0CD" id="Rectangle 204" o:spid="_x0000_s1047" style="position:absolute;margin-left:21.75pt;margin-top:206.8pt;width:251.25pt;height:65.25pt;z-index:251765760;visibility:visible;mso-wrap-style:square;mso-width-percent:0;mso-wrap-distance-left:9pt;mso-wrap-distance-top:0;mso-wrap-distance-right:9pt;mso-wrap-distance-bottom:0;mso-position-horizontal:absolute;mso-position-horizontal-relative:text;mso-position-vertical:absolute;mso-position-vertical-relative:text;mso-width-percent:0;mso-width-relative:margin;v-text-anchor:middle" o:gfxdata="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" fillcolor="#c5e0b3 [1305]" strokecolor="#1f3763 [1604]" strokeweight="1pt">
+              <v:rect w14:anchorId="1A1CB0CD" id="Rectangle 204" o:spid="_x0000_s1046" style="position:absolute;margin-left:21.75pt;margin-top:206.8pt;width:251.25pt;height:65.25pt;z-index:251765760;visibility:visible;mso-wrap-style:square;mso-width-percent:0;mso-wrap-distance-left:9pt;mso-wrap-distance-top:0;mso-wrap-distance-right:9pt;mso-wrap-distance-bottom:0;mso-position-horizontal:absolute;mso-position-horizontal-relative:text;mso-position-vertical:absolute;mso-position-vertical-relative:text;mso-width-percent:0;mso-width-relative:margin;v-text-anchor:middle" o:gfxdata="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" fillcolor="#c5e0b3 [1305]" strokecolor="#1f3763 [1604]" strokeweight="1pt">
                 <v:textbox>
                   <w:txbxContent>
                     <w:p>
@@ -4731,7 +4603,7 @@
           </mc:Choice>
           <mc:Fallback>
             <w:pict>
-              <v:rect w14:anchorId="6D6E66FF" id="Rectangle 205" o:spid="_x0000_s1048" style="position:absolute;margin-left:50.25pt;margin-top:6.6pt;width:213pt;height:21pt;z-index:251767808;visibility:visible;mso-wrap-style:square;mso-height-percent:0;mso-wrap-distance-left:9pt;mso-wrap-distance-top:0;mso-wrap-distance-right:9pt;mso-wrap-distance-bottom:0;mso-position-horizontal:absolute;mso-position-horizontal-relative:text;mso-position-vertical:absolute;mso-position-vertical-relative:text;mso-height-percent:0;mso-height-relative:margin;v-text-anchor:middle" o:gfxdata="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" fillcolor="#4472c4 [3204]" stroked="f" strokeweight="1pt">
+              <v:rect w14:anchorId="6D6E66FF" id="Rectangle 205" o:spid="_x0000_s1047" style="position:absolute;margin-left:50.25pt;margin-top:6.6pt;width:213pt;height:21pt;z-index:251767808;visibility:visible;mso-wrap-style:square;mso-height-percent:0;mso-wrap-distance-left:9pt;mso-wrap-distance-top:0;mso-wrap-distance-right:9pt;mso-wrap-distance-bottom:0;mso-position-horizontal:absolute;mso-position-horizontal-relative:text;mso-position-vertical:absolute;mso-position-vertical-relative:text;mso-height-percent:0;mso-height-relative:margin;v-text-anchor:middle" o:gfxdata="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" fillcolor="#4472c4 [3204]" stroked="f" strokeweight="1pt">
                 <v:textbox>
                   <w:txbxContent>
                     <w:p>
@@ -4867,7 +4739,7 @@
           </mc:Choice>
           <mc:Fallback>
             <w:pict>
-              <v:roundrect w14:anchorId="18BFF7CB" id="Rectangle: Rounded Corners 206" o:spid="_x0000_s1049" style="position:absolute;margin-left:398.05pt;margin-top:.6pt;width:449.25pt;height:265.5pt;z-index:251762688;visibility:visible;mso-wrap-style:square;mso-width-percent:0;mso-height-percent:0;mso-wrap-distance-left:9pt;mso-wrap-distance-top:0;mso-wrap-distance-right:9pt;mso-wrap-distance-bottom:0;mso-position-horizontal:right;mso-position-horizontal-relative:margin;mso-position-vertical:absolute;mso-position-vertical-relative:text;mso-width-percent:0;mso-height-percent:0;mso-width-relative:margin;mso-height-relative:margin;v-text-anchor:middle" arcsize="10923f" o:gfxdata="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" fillcolor="#4472c4 [3204]" strokecolor="#1f3763 [1604]" strokeweight="1pt">
+              <v:roundrect w14:anchorId="18BFF7CB" id="Rectangle: Rounded Corners 206" o:spid="_x0000_s1048" style="position:absolute;margin-left:398.05pt;margin-top:.6pt;width:449.25pt;height:265.5pt;z-index:251762688;visibility:visible;mso-wrap-style:square;mso-width-percent:0;mso-height-percent:0;mso-wrap-distance-left:9pt;mso-wrap-distance-top:0;mso-wrap-distance-right:9pt;mso-wrap-distance-bottom:0;mso-position-horizontal:right;mso-position-horizontal-relative:margin;mso-position-vertical:absolute;mso-position-vertical-relative:text;mso-width-percent:0;mso-height-percent:0;mso-width-relative:margin;mso-height-relative:margin;v-text-anchor:middle" arcsize="10923f" o:gfxdata="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" fillcolor="#4472c4 [3204]" strokecolor="#1f3763 [1604]" strokeweight="1pt">
                 <v:stroke joinstyle="miter"/>
                 <v:textbox>
                   <w:txbxContent>
@@ -5008,7 +4880,7 @@
           </mc:Choice>
           <mc:Fallback>
             <w:pict>
-              <v:roundrect w14:anchorId="531F9ADA" id="Rectangle: Rounded Corners 207" o:spid="_x0000_s1050" style="position:absolute;margin-left:289.5pt;margin-top:17.9pt;width:94.5pt;height:39pt;z-index:251766784;visibility:visible;mso-wrap-style:square;mso-width-percent:0;mso-wrap-distance-left:9pt;mso-wrap-distance-top:0;mso-wrap-distance-right:9pt;mso-wrap-distance-bottom:0;mso-position-horizontal:absolute;mso-position-horizontal-relative:text;mso-position-vertical:absolute;mso-position-vertical-relative:text;mso-width-percent:0;mso-width-relative:margin;v-text-anchor:middle" arcsize="10923f" o:gfxdata="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" fillcolor="#00b050" strokecolor="#1f3763 [1604]" strokeweight="1pt">
+              <v:roundrect w14:anchorId="531F9ADA" id="Rectangle: Rounded Corners 207" o:spid="_x0000_s1049" style="position:absolute;margin-left:289.5pt;margin-top:17.9pt;width:94.5pt;height:39pt;z-index:251766784;visibility:visible;mso-wrap-style:square;mso-width-percent:0;mso-wrap-distance-left:9pt;mso-wrap-distance-top:0;mso-wrap-distance-right:9pt;mso-wrap-distance-bottom:0;mso-position-horizontal:absolute;mso-position-horizontal-relative:text;mso-position-vertical:absolute;mso-position-vertical-relative:text;mso-width-percent:0;mso-width-relative:margin;v-text-anchor:middle" arcsize="10923f" o:gfxdata="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" fillcolor="#00b050" strokecolor="#1f3763 [1604]" strokeweight="1pt">
                 <v:stroke joinstyle="miter"/>
                 <v:textbox>
                   <w:txbxContent>
@@ -5291,7 +5163,7 @@
           </mc:Choice>
           <mc:Fallback>
             <w:pict>
-              <v:shape w14:anchorId="11154571" id="Text Box 12" o:spid="_x0000_s1051" type="#_x0000_t202" style="position:absolute;margin-left:278.25pt;margin-top:62pt;width:163.5pt;height:155.25pt;z-index:251776000;visibility:visible;mso-wrap-style:square;mso-width-percent:0;mso-height-percent:0;mso-wrap-distance-left:9pt;mso-wrap-distance-top:0;mso-wrap-distance-right:9pt;mso-wrap-distance-bottom:0;mso-position-horizontal:absolute;mso-position-horizontal-relative:text;mso-position-vertical:absolute;mso-position-vertical-relative:text;mso-width-percent:0;mso-height-percent:0;mso-width-relative:margin;mso-height-relative:margin;v-text-anchor:top" o:gfxdata="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" filled="f" stroked="f" strokeweight=".5pt">
+              <v:shape w14:anchorId="11154571" id="Text Box 12" o:spid="_x0000_s1050" type="#_x0000_t202" style="position:absolute;margin-left:278.25pt;margin-top:62pt;width:163.5pt;height:155.25pt;z-index:251776000;visibility:visible;mso-wrap-style:square;mso-width-percent:0;mso-height-percent:0;mso-wrap-distance-left:9pt;mso-wrap-distance-top:0;mso-wrap-distance-right:9pt;mso-wrap-distance-bottom:0;mso-position-horizontal:absolute;mso-position-horizontal-relative:text;mso-position-vertical:absolute;mso-position-vertical-relative:text;mso-width-percent:0;mso-height-percent:0;mso-width-relative:margin;mso-height-relative:margin;v-text-anchor:top" o:gfxdata="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" filled="f" stroked="f" strokeweight=".5pt">
                 <v:textbox>
                   <w:txbxContent>
                     <w:p>
@@ -5521,7 +5393,7 @@
           </mc:Choice>
           <mc:Fallback>
             <w:pict>
-              <v:rect w14:anchorId="74024ECC" id="Rectangle 14" o:spid="_x0000_s1052" style="position:absolute;margin-left:20.25pt;margin-top:53.05pt;width:251.25pt;height:141pt;z-index:251774976;visibility:visible;mso-wrap-style:square;mso-width-percent:0;mso-height-percent:0;mso-wrap-distance-left:9pt;mso-wrap-distance-top:0;mso-wrap-distance-right:9pt;mso-wrap-distance-bottom:0;mso-position-horizontal:absolute;mso-position-horizontal-relative:text;mso-position-vertical:absolute;mso-position-vertical-relative:text;mso-width-percent:0;mso-height-percent:0;mso-width-relative:margin;mso-height-relative:margin;v-text-anchor:middle" o:gfxdata="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" fillcolor="white [3201]" strokecolor="black [3213]" strokeweight="1pt">
+              <v:rect w14:anchorId="74024ECC" id="Rectangle 14" o:spid="_x0000_s1051" style="position:absolute;margin-left:20.25pt;margin-top:53.05pt;width:251.25pt;height:141pt;z-index:251774976;visibility:visible;mso-wrap-style:square;mso-width-percent:0;mso-height-percent:0;mso-wrap-distance-left:9pt;mso-wrap-distance-top:0;mso-wrap-distance-right:9pt;mso-wrap-distance-bottom:0;mso-position-horizontal:absolute;mso-position-horizontal-relative:text;mso-position-vertical:absolute;mso-position-vertical-relative:text;mso-width-percent:0;mso-height-percent:0;mso-width-relative:margin;mso-height-relative:margin;v-text-anchor:middle" o:gfxdata="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" fillcolor="white [3201]" strokecolor="black [3213]" strokeweight="1pt">
                 <v:textbox>
                   <w:txbxContent>
                     <w:p>
@@ -5706,7 +5578,7 @@
           </mc:Choice>
           <mc:Fallback>
             <w:pict>
-              <v:rect w14:anchorId="6C741D04" id="Rectangle 16" o:spid="_x0000_s1053" style="position:absolute;margin-left:50.25pt;margin-top:6.6pt;width:213pt;height:21pt;z-index:251777024;visibility:visible;mso-wrap-style:square;mso-height-percent:0;mso-wrap-distance-left:9pt;mso-wrap-distance-top:0;mso-wrap-distance-right:9pt;mso-wrap-distance-bottom:0;mso-position-horizontal:absolute;mso-position-horizontal-relative:text;mso-position-vertical:absolute;mso-position-vertical-relative:text;mso-height-percent:0;mso-height-relative:margin;v-text-anchor:middle" o:gfxdata="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" fillcolor="#4472c4 [3204]" stroked="f" strokeweight="1pt">
+              <v:rect w14:anchorId="6C741D04" id="Rectangle 16" o:spid="_x0000_s1052" style="position:absolute;margin-left:50.25pt;margin-top:6.6pt;width:213pt;height:21pt;z-index:251777024;visibility:visible;mso-wrap-style:square;mso-height-percent:0;mso-wrap-distance-left:9pt;mso-wrap-distance-top:0;mso-wrap-distance-right:9pt;mso-wrap-distance-bottom:0;mso-position-horizontal:absolute;mso-position-horizontal-relative:text;mso-position-vertical:absolute;mso-position-vertical-relative:text;mso-height-percent:0;mso-height-relative:margin;v-text-anchor:middle" o:gfxdata="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" fillcolor="#4472c4 [3204]" stroked="f" strokeweight="1pt">
                 <v:textbox>
                   <w:txbxContent>
                     <w:p>
@@ -5848,7 +5720,7 @@
           </mc:Choice>
           <mc:Fallback>
             <w:pict>
-              <v:roundrect w14:anchorId="7380A578" id="Rectangle: Rounded Corners 17" o:spid="_x0000_s1054" style="position:absolute;margin-left:398.05pt;margin-top:.6pt;width:449.25pt;height:265.5pt;z-index:251773952;visibility:visible;mso-wrap-style:square;mso-width-percent:0;mso-height-percent:0;mso-wrap-distance-left:9pt;mso-wrap-distance-top:0;mso-wrap-distance-right:9pt;mso-wrap-distance-bottom:0;mso-position-horizontal:right;mso-position-horizontal-relative:margin;mso-position-vertical:absolute;mso-position-vertical-relative:text;mso-width-percent:0;mso-height-percent:0;mso-width-relative:margin;mso-height-relative:margin;v-text-anchor:middle" arcsize="10923f" o:gfxdata="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" fillcolor="#4472c4 [3204]" strokecolor="#1f3763 [1604]" strokeweight="1pt">
+              <v:roundrect w14:anchorId="7380A578" id="Rectangle: Rounded Corners 17" o:spid="_x0000_s1053" style="position:absolute;margin-left:398.05pt;margin-top:.6pt;width:449.25pt;height:265.5pt;z-index:251773952;visibility:visible;mso-wrap-style:square;mso-width-percent:0;mso-height-percent:0;mso-wrap-distance-left:9pt;mso-wrap-distance-top:0;mso-wrap-distance-right:9pt;mso-wrap-distance-bottom:0;mso-position-horizontal:right;mso-position-horizontal-relative:margin;mso-position-vertical:absolute;mso-position-vertical-relative:text;mso-width-percent:0;mso-height-percent:0;mso-width-relative:margin;mso-height-relative:margin;v-text-anchor:middle" arcsize="10923f" o:gfxdata="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" fillcolor="#4472c4 [3204]" strokecolor="#1f3763 [1604]" strokeweight="1pt">
                 <v:stroke joinstyle="miter"/>
                 <v:textbox>
                   <w:txbxContent>
@@ -6144,7 +6016,7 @@
           </mc:Choice>
           <mc:Fallback>
             <w:pict>
-              <v:shape w14:anchorId="45A6F645" id="Text Box 195" o:spid="_x0000_s1055" type="#_x0000_t202" style="position:absolute;margin-left:278.25pt;margin-top:62pt;width:163.5pt;height:155.25pt;z-index:251757568;visibility:visible;mso-wrap-style:square;mso-width-percent:0;mso-height-percent:0;mso-wrap-distance-left:9pt;mso-wrap-distance-top:0;mso-wrap-distance-right:9pt;mso-wrap-distance-bottom:0;mso-position-horizontal:absolute;mso-position-horizontal-relative:text;mso-position-vertical:absolute;mso-position-vertical-relative:text;mso-width-percent:0;mso-height-percent:0;mso-width-relative:margin;mso-height-relative:margin;v-text-anchor:top" o:gfxdata="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" filled="f" stroked="f" strokeweight=".5pt">
+              <v:shape w14:anchorId="45A6F645" id="Text Box 195" o:spid="_x0000_s1054" type="#_x0000_t202" style="position:absolute;margin-left:278.25pt;margin-top:62pt;width:163.5pt;height:155.25pt;z-index:251757568;visibility:visible;mso-wrap-style:square;mso-width-percent:0;mso-height-percent:0;mso-wrap-distance-left:9pt;mso-wrap-distance-top:0;mso-wrap-distance-right:9pt;mso-wrap-distance-bottom:0;mso-position-horizontal:absolute;mso-position-horizontal-relative:text;mso-position-vertical:absolute;mso-position-vertical-relative:text;mso-width-percent:0;mso-height-percent:0;mso-width-relative:margin;mso-height-relative:margin;v-text-anchor:top" o:gfxdata="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" filled="f" stroked="f" strokeweight=".5pt">
                 <v:textbox>
                   <w:txbxContent>
                     <w:p>
@@ -6333,7 +6205,7 @@
           </mc:Choice>
           <mc:Fallback>
             <w:pict>
-              <v:rect w14:anchorId="625A017A" id="Rectangle 196" o:spid="_x0000_s1056" style="position:absolute;margin-left:20.25pt;margin-top:53.05pt;width:251.25pt;height:141pt;z-index:251756544;visibility:visible;mso-wrap-style:square;mso-width-percent:0;mso-height-percent:0;mso-wrap-distance-left:9pt;mso-wrap-distance-top:0;mso-wrap-distance-right:9pt;mso-wrap-distance-bottom:0;mso-position-horizontal:absolute;mso-position-horizontal-relative:text;mso-position-vertical:absolute;mso-position-vertical-relative:text;mso-width-percent:0;mso-height-percent:0;mso-width-relative:margin;mso-height-relative:margin;v-text-anchor:middle" o:gfxdata="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" fillcolor="white [3201]" strokecolor="black [3213]" strokeweight="1pt">
+              <v:rect w14:anchorId="625A017A" id="Rectangle 196" o:spid="_x0000_s1055" style="position:absolute;margin-left:20.25pt;margin-top:53.05pt;width:251.25pt;height:141pt;z-index:251756544;visibility:visible;mso-wrap-style:square;mso-width-percent:0;mso-height-percent:0;mso-wrap-distance-left:9pt;mso-wrap-distance-top:0;mso-wrap-distance-right:9pt;mso-wrap-distance-bottom:0;mso-position-horizontal:absolute;mso-position-horizontal-relative:text;mso-position-vertical:absolute;mso-position-vertical-relative:text;mso-width-percent:0;mso-height-percent:0;mso-width-relative:margin;mso-height-relative:margin;v-text-anchor:middle" o:gfxdata="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" fillcolor="white [3201]" strokecolor="black [3213]" strokeweight="1pt">
                 <v:textbox>
                   <w:txbxContent>
                     <w:p>
@@ -6506,7 +6378,7 @@
           </mc:Choice>
           <mc:Fallback>
             <w:pict>
-              <v:rect w14:anchorId="4AF7CD35" id="Rectangle 198" o:spid="_x0000_s1057" style="position:absolute;margin-left:50.25pt;margin-top:6.6pt;width:213pt;height:21pt;z-index:251759616;visibility:visible;mso-wrap-style:square;mso-height-percent:0;mso-wrap-distance-left:9pt;mso-wrap-distance-top:0;mso-wrap-distance-right:9pt;mso-wrap-distance-bottom:0;mso-position-horizontal:absolute;mso-position-horizontal-relative:text;mso-position-vertical:absolute;mso-position-vertical-relative:text;mso-height-percent:0;mso-height-relative:margin;v-text-anchor:middle" o:gfxdata="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" fillcolor="#4472c4 [3204]" stroked="f" strokeweight="1pt">
+              <v:rect w14:anchorId="4AF7CD35" id="Rectangle 198" o:spid="_x0000_s1056" style="position:absolute;margin-left:50.25pt;margin-top:6.6pt;width:213pt;height:21pt;z-index:251759616;visibility:visible;mso-wrap-style:square;mso-height-percent:0;mso-wrap-distance-left:9pt;mso-wrap-distance-top:0;mso-wrap-distance-right:9pt;mso-wrap-distance-bottom:0;mso-position-horizontal:absolute;mso-position-horizontal-relative:text;mso-position-vertical:absolute;mso-position-vertical-relative:text;mso-height-percent:0;mso-height-relative:margin;v-text-anchor:middle" o:gfxdata="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" fillcolor="#4472c4 [3204]" stroked="f" strokeweight="1pt">
                 <v:textbox>
                   <w:txbxContent>
                     <w:p>
@@ -6642,7 +6514,7 @@
           </mc:Choice>
           <mc:Fallback>
             <w:pict>
-              <v:roundrect w14:anchorId="4C2D016C" id="Rectangle: Rounded Corners 199" o:spid="_x0000_s1058" style="position:absolute;margin-left:398.05pt;margin-top:.6pt;width:449.25pt;height:265.5pt;z-index:251755520;visibility:visible;mso-wrap-style:square;mso-width-percent:0;mso-height-percent:0;mso-wrap-distance-left:9pt;mso-wrap-distance-top:0;mso-wrap-distance-right:9pt;mso-wrap-distance-bottom:0;mso-position-horizontal:right;mso-position-horizontal-relative:margin;mso-position-vertical:absolute;mso-position-vertical-relative:text;mso-width-percent:0;mso-height-percent:0;mso-width-relative:margin;mso-height-relative:margin;v-text-anchor:middle" arcsize="10923f" o:gfxdata="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" fillcolor="#4472c4 [3204]" strokecolor="#1f3763 [1604]" strokeweight="1pt">
+              <v:roundrect w14:anchorId="4C2D016C" id="Rectangle: Rounded Corners 199" o:spid="_x0000_s1057" style="position:absolute;margin-left:398.05pt;margin-top:.6pt;width:449.25pt;height:265.5pt;z-index:251755520;visibility:visible;mso-wrap-style:square;mso-width-percent:0;mso-height-percent:0;mso-wrap-distance-left:9pt;mso-wrap-distance-top:0;mso-wrap-distance-right:9pt;mso-wrap-distance-bottom:0;mso-position-horizontal:right;mso-position-horizontal-relative:margin;mso-position-vertical:absolute;mso-position-vertical-relative:text;mso-width-percent:0;mso-height-percent:0;mso-width-relative:margin;mso-height-relative:margin;v-text-anchor:middle" arcsize="10923f" o:gfxdata="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" fillcolor="#4472c4 [3204]" strokecolor="#1f3763 [1604]" strokeweight="1pt">
                 <v:stroke joinstyle="miter"/>
                 <v:textbox>
                   <w:txbxContent>
@@ -6808,7 +6680,7 @@
                 </v:formulas>
                 <v:path gradientshapeok="t" limo="10800,10800" o:connecttype="custom" o:connectlocs="@8,0;0,@9;@8,@7;@6,@9" textboxrect="@3,@3,@4,@5"/>
               </v:shapetype>
-              <v:shape id="Flowchart: Alternate Process 201" o:spid="_x0000_s1059" type="#_x0000_t176" style="position:absolute;margin-left:318pt;margin-top:15.65pt;width:92.25pt;height:38.25pt;z-index:251760640;visibility:visible;mso-wrap-style:square;mso-width-percent:0;mso-height-percent:0;mso-wrap-distance-left:9pt;mso-wrap-distance-top:0;mso-wrap-distance-right:9pt;mso-wrap-distance-bottom:0;mso-position-horizontal:absolute;mso-position-horizontal-relative:text;mso-position-vertical:absolute;mso-position-vertical-relative:text;mso-width-percent:0;mso-height-percent:0;mso-width-relative:margin;mso-height-relative:margin;v-text-anchor:middle" o:gfxdata="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" fillcolor="#00b050" strokecolor="#1f3763 [1604]" strokeweight="1pt">
+              <v:shape id="Flowchart: Alternate Process 201" o:spid="_x0000_s1058" type="#_x0000_t176" style="position:absolute;margin-left:318pt;margin-top:15.65pt;width:92.25pt;height:38.25pt;z-index:251760640;visibility:visible;mso-wrap-style:square;mso-width-percent:0;mso-height-percent:0;mso-wrap-distance-left:9pt;mso-wrap-distance-top:0;mso-wrap-distance-right:9pt;mso-wrap-distance-bottom:0;mso-position-horizontal:absolute;mso-position-horizontal-relative:text;mso-position-vertical:absolute;mso-position-vertical-relative:text;mso-width-percent:0;mso-height-percent:0;mso-width-relative:margin;mso-height-relative:margin;v-text-anchor:middle" o:gfxdata="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" fillcolor="#00b050" strokecolor="#1f3763 [1604]" strokeweight="1pt">
                 <v:textbox>
                   <w:txbxContent>
                     <w:p>
@@ -7007,7 +6879,7 @@
           </mc:Choice>
           <mc:Fallback>
             <w:pict>
-              <v:rect w14:anchorId="22326878" id="Rectangle 21" o:spid="_x0000_s1060" style="position:absolute;margin-left:59.8pt;margin-top:.7pt;width:111pt;height:23.25pt;z-index:251781120;visibility:visible;mso-wrap-style:square;mso-width-percent:0;mso-height-percent:0;mso-wrap-distance-left:9pt;mso-wrap-distance-top:0;mso-wrap-distance-right:9pt;mso-wrap-distance-bottom:0;mso-position-horizontal:right;mso-position-horizontal-relative:margin;mso-position-vertical:absolute;mso-position-vertical-relative:text;mso-width-percent:0;mso-height-percent:0;mso-width-relative:margin;mso-height-relative:margin;v-text-anchor:middle" o:gfxdata="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" fillcolor="#00b050" strokecolor="black [1600]" strokeweight="1pt">
+              <v:rect w14:anchorId="22326878" id="Rectangle 21" o:spid="_x0000_s1059" style="position:absolute;margin-left:59.8pt;margin-top:.7pt;width:111pt;height:23.25pt;z-index:251781120;visibility:visible;mso-wrap-style:square;mso-width-percent:0;mso-height-percent:0;mso-wrap-distance-left:9pt;mso-wrap-distance-top:0;mso-wrap-distance-right:9pt;mso-wrap-distance-bottom:0;mso-position-horizontal:right;mso-position-horizontal-relative:margin;mso-position-vertical:absolute;mso-position-vertical-relative:text;mso-width-percent:0;mso-height-percent:0;mso-width-relative:margin;mso-height-relative:margin;v-text-anchor:middle" o:gfxdata="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" fillcolor="#00b050" strokecolor="black [1600]" strokeweight="1pt">
                 <v:textbox>
                   <w:txbxContent>
                     <w:p>
@@ -7135,7 +7007,7 @@
           </mc:Choice>
           <mc:Fallback>
             <w:pict>
-              <v:oval w14:anchorId="652665DF" id="Oval 46" o:spid="_x0000_s1061" style="position:absolute;margin-left:0;margin-top:7.35pt;width:87pt;height:81.75pt;z-index:251724800;visibility:visible;mso-wrap-style:square;mso-width-percent:0;mso-height-percent:0;mso-wrap-distance-left:9pt;mso-wrap-distance-top:0;mso-wrap-distance-right:9pt;mso-wrap-distance-bottom:0;mso-position-horizontal:center;mso-position-horizontal-relative:margin;mso-position-vertical:absolute;mso-position-vertical-relative:text;mso-width-percent:0;mso-height-percent:0;mso-width-relative:margin;mso-height-relative:margin;v-text-anchor:middle" o:gfxdata="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" fillcolor="white [3212]" strokecolor="black [3213]" strokeweight="1pt">
+              <v:oval w14:anchorId="652665DF" id="Oval 46" o:spid="_x0000_s1060" style="position:absolute;margin-left:0;margin-top:7.35pt;width:87pt;height:81.75pt;z-index:251724800;visibility:visible;mso-wrap-style:square;mso-width-percent:0;mso-height-percent:0;mso-wrap-distance-left:9pt;mso-wrap-distance-top:0;mso-wrap-distance-right:9pt;mso-wrap-distance-bottom:0;mso-position-horizontal:center;mso-position-horizontal-relative:margin;mso-position-vertical:absolute;mso-position-vertical-relative:text;mso-width-percent:0;mso-height-percent:0;mso-width-relative:margin;mso-height-relative:margin;v-text-anchor:middle" o:gfxdata="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" fillcolor="white [3212]" strokecolor="black [3213]" strokeweight="1pt">
                 <v:stroke joinstyle="miter"/>
                 <v:textbox>
                   <w:txbxContent>
@@ -7272,7 +7144,7 @@
           </mc:Choice>
           <mc:Fallback>
             <w:pict>
-              <v:rect w14:anchorId="492E97C6" id="Rectangle 39" o:spid="_x0000_s1062" style="position:absolute;margin-left:107.05pt;margin-top:3.7pt;width:158.25pt;height:23.25pt;z-index:251713536;visibility:visible;mso-wrap-style:square;mso-width-percent:0;mso-height-percent:0;mso-wrap-distance-left:9pt;mso-wrap-distance-top:0;mso-wrap-distance-right:9pt;mso-wrap-distance-bottom:0;mso-position-horizontal:right;mso-position-horizontal-relative:margin;mso-position-vertical:absolute;mso-position-vertical-relative:text;mso-width-percent:0;mso-height-percent:0;mso-width-relative:margin;mso-height-relative:margin;v-text-anchor:middle" o:gfxdata="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" fillcolor="black [3200]" strokecolor="black [1600]" strokeweight="1pt">
+              <v:rect w14:anchorId="492E97C6" id="Rectangle 39" o:spid="_x0000_s1061" style="position:absolute;margin-left:107.05pt;margin-top:3.7pt;width:158.25pt;height:23.25pt;z-index:251713536;visibility:visible;mso-wrap-style:square;mso-width-percent:0;mso-height-percent:0;mso-wrap-distance-left:9pt;mso-wrap-distance-top:0;mso-wrap-distance-right:9pt;mso-wrap-distance-bottom:0;mso-position-horizontal:right;mso-position-horizontal-relative:margin;mso-position-vertical:absolute;mso-position-vertical-relative:text;mso-width-percent:0;mso-height-percent:0;mso-width-relative:margin;mso-height-relative:margin;v-text-anchor:middle" o:gfxdata="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" fillcolor="black [3200]" strokecolor="black [1600]" strokeweight="1pt">
                 <v:textbox>
                   <w:txbxContent>
                     <w:p>
@@ -7386,7 +7258,7 @@
           </mc:Choice>
           <mc:Fallback>
             <w:pict>
-              <v:rect w14:anchorId="4B39B075" id="Rectangle 40" o:spid="_x0000_s1063" style="position:absolute;margin-left:0;margin-top:.55pt;width:158.25pt;height:23.25pt;z-index:251712512;visibility:visible;mso-wrap-style:square;mso-width-percent:0;mso-height-percent:0;mso-wrap-distance-left:9pt;mso-wrap-distance-top:0;mso-wrap-distance-right:9pt;mso-wrap-distance-bottom:0;mso-position-horizontal:left;mso-position-horizontal-relative:margin;mso-position-vertical:absolute;mso-position-vertical-relative:text;mso-width-percent:0;mso-height-percent:0;mso-width-relative:margin;mso-height-relative:margin;v-text-anchor:middle" o:gfxdata="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" fillcolor="black [3200]" strokecolor="black [1600]" strokeweight="1pt">
+              <v:rect w14:anchorId="4B39B075" id="Rectangle 40" o:spid="_x0000_s1062" style="position:absolute;margin-left:0;margin-top:.55pt;width:158.25pt;height:23.25pt;z-index:251712512;visibility:visible;mso-wrap-style:square;mso-width-percent:0;mso-height-percent:0;mso-wrap-distance-left:9pt;mso-wrap-distance-top:0;mso-wrap-distance-right:9pt;mso-wrap-distance-bottom:0;mso-position-horizontal:left;mso-position-horizontal-relative:margin;mso-position-vertical:absolute;mso-position-vertical-relative:text;mso-width-percent:0;mso-height-percent:0;mso-width-relative:margin;mso-height-relative:margin;v-text-anchor:middle" o:gfxdata="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" fillcolor="black [3200]" strokecolor="black [1600]" strokeweight="1pt">
                 <v:textbox>
                   <w:txbxContent>
                     <w:p>
@@ -7508,7 +7380,7 @@
           </mc:Choice>
           <mc:Fallback>
             <w:pict>
-              <v:rect w14:anchorId="1BA67C2F" id="Rectangle 48" o:spid="_x0000_s1064" style="position:absolute;margin-left:144.75pt;margin-top:22.45pt;width:158.25pt;height:23.25pt;z-index:251727872;visibility:visible;mso-wrap-style:square;mso-width-percent:0;mso-height-percent:0;mso-wrap-distance-left:9pt;mso-wrap-distance-top:0;mso-wrap-distance-right:9pt;mso-wrap-distance-bottom:0;mso-position-horizontal:absolute;mso-position-horizontal-relative:margin;mso-position-vertical:absolute;mso-position-vertical-relative:text;mso-width-percent:0;mso-height-percent:0;mso-width-relative:margin;mso-height-relative:margin;v-text-anchor:middle" o:gfxdata="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" fillcolor="black [3200]" strokecolor="black [1600]" strokeweight="1pt">
+              <v:rect w14:anchorId="1BA67C2F" id="Rectangle 48" o:spid="_x0000_s1063" style="position:absolute;margin-left:144.75pt;margin-top:22.45pt;width:158.25pt;height:23.25pt;z-index:251727872;visibility:visible;mso-wrap-style:square;mso-width-percent:0;mso-height-percent:0;mso-wrap-distance-left:9pt;mso-wrap-distance-top:0;mso-wrap-distance-right:9pt;mso-wrap-distance-bottom:0;mso-position-horizontal:absolute;mso-position-horizontal-relative:margin;mso-position-vertical:absolute;mso-position-vertical-relative:text;mso-width-percent:0;mso-height-percent:0;mso-width-relative:margin;mso-height-relative:margin;v-text-anchor:middle" o:gfxdata="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" fillcolor="black [3200]" strokecolor="black [1600]" strokeweight="1pt">
                 <v:textbox>
                   <w:txbxContent>
                     <w:p>
@@ -7819,7 +7691,7 @@
           </mc:Choice>
           <mc:Fallback>
             <w:pict>
-              <v:roundrect w14:anchorId="1D69143D" id="Rectangle: Rounded Corners 38" o:spid="_x0000_s1065" style="position:absolute;margin-left:0;margin-top:.6pt;width:3in;height:171pt;z-index:251714560;visibility:visible;mso-wrap-style:square;mso-width-percent:0;mso-height-percent:0;mso-wrap-distance-left:9pt;mso-wrap-distance-top:0;mso-wrap-distance-right:9pt;mso-wrap-distance-bottom:0;mso-position-horizontal:left;mso-position-horizontal-relative:margin;mso-position-vertical:absolute;mso-position-vertical-relative:text;mso-width-percent:0;mso-height-percent:0;mso-width-relative:margin;mso-height-relative:margin;v-text-anchor:middle" arcsize="10923f" o:gfxdata="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" fillcolor="#4472c4 [3204]" strokecolor="#1f3763 [1604]" strokeweight="1pt">
+              <v:roundrect w14:anchorId="1D69143D" id="Rectangle: Rounded Corners 38" o:spid="_x0000_s1064" style="position:absolute;margin-left:0;margin-top:.6pt;width:3in;height:171pt;z-index:251714560;visibility:visible;mso-wrap-style:square;mso-width-percent:0;mso-height-percent:0;mso-wrap-distance-left:9pt;mso-wrap-distance-top:0;mso-wrap-distance-right:9pt;mso-wrap-distance-bottom:0;mso-position-horizontal:left;mso-position-horizontal-relative:margin;mso-position-vertical:absolute;mso-position-vertical-relative:text;mso-width-percent:0;mso-height-percent:0;mso-width-relative:margin;mso-height-relative:margin;v-text-anchor:middle" arcsize="10923f" o:gfxdata="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" fillcolor="#4472c4 [3204]" strokecolor="#1f3763 [1604]" strokeweight="1pt">
                 <v:stroke joinstyle="miter"/>
                 <v:textbox>
                   <w:txbxContent>
@@ -7968,7 +7840,7 @@
           </mc:Choice>
           <mc:Fallback>
             <w:pict>
-              <v:rect w14:anchorId="6E8BEFE8" id="Rectangle 41" o:spid="_x0000_s1066" style="position:absolute;margin-left:19.5pt;margin-top:.6pt;width:167.25pt;height:18.75pt;z-index:251718656;visibility:visible;mso-wrap-style:square;mso-height-percent:0;mso-wrap-distance-left:9pt;mso-wrap-distance-top:0;mso-wrap-distance-right:9pt;mso-wrap-distance-bottom:0;mso-position-horizontal:absolute;mso-position-horizontal-relative:text;mso-position-vertical:absolute;mso-position-vertical-relative:text;mso-height-percent:0;mso-height-relative:margin;v-text-anchor:middle" o:gfxdata="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" fillcolor="#4472c4 [3204]" stroked="f" strokeweight="1pt">
+              <v:rect w14:anchorId="6E8BEFE8" id="Rectangle 41" o:spid="_x0000_s1065" style="position:absolute;margin-left:19.5pt;margin-top:.6pt;width:167.25pt;height:18.75pt;z-index:251718656;visibility:visible;mso-wrap-style:square;mso-height-percent:0;mso-wrap-distance-left:9pt;mso-wrap-distance-top:0;mso-wrap-distance-right:9pt;mso-wrap-distance-bottom:0;mso-position-horizontal:absolute;mso-position-horizontal-relative:text;mso-position-vertical:absolute;mso-position-vertical-relative:text;mso-height-percent:0;mso-height-relative:margin;v-text-anchor:middle" o:gfxdata="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" fillcolor="#4472c4 [3204]" stroked="f" strokeweight="1pt">
                 <v:textbox>
                   <w:txbxContent>
                     <w:p>
@@ -8093,7 +7965,7 @@
           </mc:Choice>
           <mc:Fallback>
             <w:pict>
-              <v:rect w14:anchorId="7C372092" id="Rectangle 42" o:spid="_x0000_s1067" style="position:absolute;margin-left:22.5pt;margin-top:8.1pt;width:168.75pt;height:86.25pt;z-index:251716608;visibility:visible;mso-wrap-style:square;mso-width-percent:0;mso-height-percent:0;mso-wrap-distance-left:9pt;mso-wrap-distance-top:0;mso-wrap-distance-right:9pt;mso-wrap-distance-bottom:0;mso-position-horizontal:absolute;mso-position-horizontal-relative:text;mso-position-vertical:absolute;mso-position-vertical-relative:text;mso-width-percent:0;mso-height-percent:0;mso-width-relative:margin;mso-height-relative:margin;v-text-anchor:middle" o:gfxdata="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" fillcolor="white [3201]" strokecolor="black [3213]" strokeweight="1pt">
+              <v:rect w14:anchorId="7C372092" id="Rectangle 42" o:spid="_x0000_s1066" style="position:absolute;margin-left:22.5pt;margin-top:8.1pt;width:168.75pt;height:86.25pt;z-index:251716608;visibility:visible;mso-wrap-style:square;mso-width-percent:0;mso-height-percent:0;mso-wrap-distance-left:9pt;mso-wrap-distance-top:0;mso-wrap-distance-right:9pt;mso-wrap-distance-bottom:0;mso-position-horizontal:absolute;mso-position-horizontal-relative:text;mso-position-vertical:absolute;mso-position-vertical-relative:text;mso-width-percent:0;mso-height-percent:0;mso-width-relative:margin;mso-height-relative:margin;v-text-anchor:middle" o:gfxdata="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" fillcolor="white [3201]" strokecolor="black [3213]" strokeweight="1pt">
                 <v:textbox>
                   <w:txbxContent>
                     <w:p>
@@ -8165,21 +8037,7 @@
           <w:b/>
           <w:bCs/>
         </w:rPr>
-        <w:t xml:space="preserve"> (</w:t>
-      </w:r>
-      <w:r>
-        <w:rPr>
-          <w:b/>
-          <w:bCs/>
-        </w:rPr>
-        <w:t>SOMEONE ELSE’s</w:t>
-      </w:r>
-      <w:r>
-        <w:rPr>
-          <w:b/>
-          <w:bCs/>
-        </w:rPr>
-        <w:t>)</w:t>
+        <w:t xml:space="preserve"> (SOMEONE ELSE’s)</w:t>
       </w:r>
     </w:p>
     <w:tbl>
@@ -8327,7 +8185,7 @@
           </mc:Choice>
           <mc:Fallback>
             <w:pict>
-              <v:oval w14:anchorId="70517C61" id="Oval 30" o:spid="_x0000_s1068" style="position:absolute;margin-left:0;margin-top:7.35pt;width:87pt;height:81.75pt;z-index:251789312;visibility:visible;mso-wrap-style:square;mso-width-percent:0;mso-height-percent:0;mso-wrap-distance-left:9pt;mso-wrap-distance-top:0;mso-wrap-distance-right:9pt;mso-wrap-distance-bottom:0;mso-position-horizontal:center;mso-position-horizontal-relative:margin;mso-position-vertical:absolute;mso-position-vertical-relative:text;mso-width-percent:0;mso-height-percent:0;mso-width-relative:margin;mso-height-relative:margin;v-text-anchor:middle" o:gfxdata="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" fillcolor="white [3212]" strokecolor="black [3213]" strokeweight="1pt">
+              <v:oval w14:anchorId="70517C61" id="Oval 30" o:spid="_x0000_s1067" style="position:absolute;margin-left:0;margin-top:7.35pt;width:87pt;height:81.75pt;z-index:251789312;visibility:visible;mso-wrap-style:square;mso-width-percent:0;mso-height-percent:0;mso-wrap-distance-left:9pt;mso-wrap-distance-top:0;mso-wrap-distance-right:9pt;mso-wrap-distance-bottom:0;mso-position-horizontal:center;mso-position-horizontal-relative:margin;mso-position-vertical:absolute;mso-position-vertical-relative:text;mso-width-percent:0;mso-height-percent:0;mso-width-relative:margin;mso-height-relative:margin;v-text-anchor:middle" o:gfxdata="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" fillcolor="white [3212]" strokecolor="black [3213]" strokeweight="1pt">
                 <v:stroke joinstyle="miter"/>
                 <v:textbox>
                   <w:txbxContent>
@@ -8464,7 +8322,7 @@
           </mc:Choice>
           <mc:Fallback>
             <w:pict>
-              <v:rect w14:anchorId="67E97723" id="Rectangle 31" o:spid="_x0000_s1069" style="position:absolute;margin-left:107.05pt;margin-top:3.7pt;width:158.25pt;height:23.25pt;z-index:251784192;visibility:visible;mso-wrap-style:square;mso-width-percent:0;mso-height-percent:0;mso-wrap-distance-left:9pt;mso-wrap-distance-top:0;mso-wrap-distance-right:9pt;mso-wrap-distance-bottom:0;mso-position-horizontal:right;mso-position-horizontal-relative:margin;mso-position-vertical:absolute;mso-position-vertical-relative:text;mso-width-percent:0;mso-height-percent:0;mso-width-relative:margin;mso-height-relative:margin;v-text-anchor:middle" o:gfxdata="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" fillcolor="black [3200]" strokecolor="black [1600]" strokeweight="1pt">
+              <v:rect w14:anchorId="67E97723" id="Rectangle 31" o:spid="_x0000_s1068" style="position:absolute;margin-left:107.05pt;margin-top:3.7pt;width:158.25pt;height:23.25pt;z-index:251784192;visibility:visible;mso-wrap-style:square;mso-width-percent:0;mso-height-percent:0;mso-wrap-distance-left:9pt;mso-wrap-distance-top:0;mso-wrap-distance-right:9pt;mso-wrap-distance-bottom:0;mso-position-horizontal:right;mso-position-horizontal-relative:margin;mso-position-vertical:absolute;mso-position-vertical-relative:text;mso-width-percent:0;mso-height-percent:0;mso-width-relative:margin;mso-height-relative:margin;v-text-anchor:middle" o:gfxdata="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" fillcolor="black [3200]" strokecolor="black [1600]" strokeweight="1pt">
                 <v:textbox>
                   <w:txbxContent>
                     <w:p>
@@ -8578,7 +8436,7 @@
           </mc:Choice>
           <mc:Fallback>
             <w:pict>
-              <v:rect w14:anchorId="5EEF4EE1" id="Rectangle 36" o:spid="_x0000_s1070" style="position:absolute;margin-left:0;margin-top:.55pt;width:158.25pt;height:23.25pt;z-index:251783168;visibility:visible;mso-wrap-style:square;mso-width-percent:0;mso-height-percent:0;mso-wrap-distance-left:9pt;mso-wrap-distance-top:0;mso-wrap-distance-right:9pt;mso-wrap-distance-bottom:0;mso-position-horizontal:left;mso-position-horizontal-relative:margin;mso-position-vertical:absolute;mso-position-vertical-relative:text;mso-width-percent:0;mso-height-percent:0;mso-width-relative:margin;mso-height-relative:margin;v-text-anchor:middle" o:gfxdata="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" fillcolor="black [3200]" strokecolor="black [1600]" strokeweight="1pt">
+              <v:rect w14:anchorId="5EEF4EE1" id="Rectangle 36" o:spid="_x0000_s1069" style="position:absolute;margin-left:0;margin-top:.55pt;width:158.25pt;height:23.25pt;z-index:251783168;visibility:visible;mso-wrap-style:square;mso-width-percent:0;mso-height-percent:0;mso-wrap-distance-left:9pt;mso-wrap-distance-top:0;mso-wrap-distance-right:9pt;mso-wrap-distance-bottom:0;mso-position-horizontal:left;mso-position-horizontal-relative:margin;mso-position-vertical:absolute;mso-position-vertical-relative:text;mso-width-percent:0;mso-height-percent:0;mso-width-relative:margin;mso-height-relative:margin;v-text-anchor:middle" o:gfxdata="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" fillcolor="black [3200]" strokecolor="black [1600]" strokeweight="1pt">
                 <v:textbox>
                   <w:txbxContent>
                     <w:p>
@@ -8700,7 +8558,7 @@
           </mc:Choice>
           <mc:Fallback>
             <w:pict>
-              <v:rect w14:anchorId="51CB0ADD" id="Rectangle 44" o:spid="_x0000_s1071" style="position:absolute;margin-left:144.75pt;margin-top:22.45pt;width:158.25pt;height:23.25pt;z-index:251790336;visibility:visible;mso-wrap-style:square;mso-width-percent:0;mso-height-percent:0;mso-wrap-distance-left:9pt;mso-wrap-distance-top:0;mso-wrap-distance-right:9pt;mso-wrap-distance-bottom:0;mso-position-horizontal:absolute;mso-position-horizontal-relative:margin;mso-position-vertical:absolute;mso-position-vertical-relative:text;mso-width-percent:0;mso-height-percent:0;mso-width-relative:margin;mso-height-relative:margin;v-text-anchor:middle" o:gfxdata="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" fillcolor="black [3200]" strokecolor="black [1600]" strokeweight="1pt">
+              <v:rect w14:anchorId="51CB0ADD" id="Rectangle 44" o:spid="_x0000_s1070" style="position:absolute;margin-left:144.75pt;margin-top:22.45pt;width:158.25pt;height:23.25pt;z-index:251790336;visibility:visible;mso-wrap-style:square;mso-width-percent:0;mso-height-percent:0;mso-wrap-distance-left:9pt;mso-wrap-distance-top:0;mso-wrap-distance-right:9pt;mso-wrap-distance-bottom:0;mso-position-horizontal:absolute;mso-position-horizontal-relative:margin;mso-position-vertical:absolute;mso-position-vertical-relative:text;mso-width-percent:0;mso-height-percent:0;mso-width-relative:margin;mso-height-relative:margin;v-text-anchor:middle" o:gfxdata="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" fillcolor="black [3200]" strokecolor="black [1600]" strokeweight="1pt">
                 <v:textbox>
                   <w:txbxContent>
                     <w:p>
@@ -9011,7 +8869,7 @@
           </mc:Choice>
           <mc:Fallback>
             <w:pict>
-              <v:roundrect w14:anchorId="472F79B1" id="Rectangle: Rounded Corners 52" o:spid="_x0000_s1072" style="position:absolute;margin-left:0;margin-top:.6pt;width:3in;height:171pt;z-index:251785216;visibility:visible;mso-wrap-style:square;mso-width-percent:0;mso-height-percent:0;mso-wrap-distance-left:9pt;mso-wrap-distance-top:0;mso-wrap-distance-right:9pt;mso-wrap-distance-bottom:0;mso-position-horizontal:left;mso-position-horizontal-relative:margin;mso-position-vertical:absolute;mso-position-vertical-relative:text;mso-width-percent:0;mso-height-percent:0;mso-width-relative:margin;mso-height-relative:margin;v-text-anchor:middle" arcsize="10923f" o:gfxdata="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" fillcolor="#4472c4 [3204]" strokecolor="#1f3763 [1604]" strokeweight="1pt">
+              <v:roundrect w14:anchorId="472F79B1" id="Rectangle: Rounded Corners 52" o:spid="_x0000_s1071" style="position:absolute;margin-left:0;margin-top:.6pt;width:3in;height:171pt;z-index:251785216;visibility:visible;mso-wrap-style:square;mso-width-percent:0;mso-height-percent:0;mso-wrap-distance-left:9pt;mso-wrap-distance-top:0;mso-wrap-distance-right:9pt;mso-wrap-distance-bottom:0;mso-position-horizontal:left;mso-position-horizontal-relative:margin;mso-position-vertical:absolute;mso-position-vertical-relative:text;mso-width-percent:0;mso-height-percent:0;mso-width-relative:margin;mso-height-relative:margin;v-text-anchor:middle" arcsize="10923f" o:gfxdata="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" fillcolor="#4472c4 [3204]" strokecolor="#1f3763 [1604]" strokeweight="1pt">
                 <v:stroke joinstyle="miter"/>
                 <v:textbox>
                   <w:txbxContent>
@@ -9160,7 +9018,7 @@
           </mc:Choice>
           <mc:Fallback>
             <w:pict>
-              <v:rect w14:anchorId="0704A5B9" id="Rectangle 54" o:spid="_x0000_s1073" style="position:absolute;margin-left:19.5pt;margin-top:.6pt;width:167.25pt;height:18.75pt;z-index:251788288;visibility:visible;mso-wrap-style:square;mso-height-percent:0;mso-wrap-distance-left:9pt;mso-wrap-distance-top:0;mso-wrap-distance-right:9pt;mso-wrap-distance-bottom:0;mso-position-horizontal:absolute;mso-position-horizontal-relative:text;mso-position-vertical:absolute;mso-position-vertical-relative:text;mso-height-percent:0;mso-height-relative:margin;v-text-anchor:middle" o:gfxdata="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" fillcolor="#4472c4 [3204]" stroked="f" strokeweight="1pt">
+              <v:rect w14:anchorId="0704A5B9" id="Rectangle 54" o:spid="_x0000_s1072" style="position:absolute;margin-left:19.5pt;margin-top:.6pt;width:167.25pt;height:18.75pt;z-index:251788288;visibility:visible;mso-wrap-style:square;mso-height-percent:0;mso-wrap-distance-left:9pt;mso-wrap-distance-top:0;mso-wrap-distance-right:9pt;mso-wrap-distance-bottom:0;mso-position-horizontal:absolute;mso-position-horizontal-relative:text;mso-position-vertical:absolute;mso-position-vertical-relative:text;mso-height-percent:0;mso-height-relative:margin;v-text-anchor:middle" o:gfxdata="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" fillcolor="#4472c4 [3204]" stroked="f" strokeweight="1pt">
                 <v:textbox>
                   <w:txbxContent>
                     <w:p>
@@ -9285,7 +9143,7 @@
           </mc:Choice>
           <mc:Fallback>
             <w:pict>
-              <v:rect w14:anchorId="01F92F69" id="Rectangle 55" o:spid="_x0000_s1074" style="position:absolute;margin-left:22.5pt;margin-top:8.1pt;width:168.75pt;height:86.25pt;z-index:251787264;visibility:visible;mso-wrap-style:square;mso-width-percent:0;mso-height-percent:0;mso-wrap-distance-left:9pt;mso-wrap-distance-top:0;mso-wrap-distance-right:9pt;mso-wrap-distance-bottom:0;mso-position-horizontal:absolute;mso-position-horizontal-relative:text;mso-position-vertical:absolute;mso-position-vertical-relative:text;mso-width-percent:0;mso-height-percent:0;mso-width-relative:margin;mso-height-relative:margin;v-text-anchor:middle" o:gfxdata="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" fillcolor="white [3201]" strokecolor="black [3213]" strokeweight="1pt">
+              <v:rect w14:anchorId="01F92F69" id="Rectangle 55" o:spid="_x0000_s1073" style="position:absolute;margin-left:22.5pt;margin-top:8.1pt;width:168.75pt;height:86.25pt;z-index:251787264;visibility:visible;mso-wrap-style:square;mso-width-percent:0;mso-height-percent:0;mso-wrap-distance-left:9pt;mso-wrap-distance-top:0;mso-wrap-distance-right:9pt;mso-wrap-distance-bottom:0;mso-position-horizontal:absolute;mso-position-horizontal-relative:text;mso-position-vertical:absolute;mso-position-vertical-relative:text;mso-width-percent:0;mso-height-percent:0;mso-width-relative:margin;mso-height-relative:margin;v-text-anchor:middle" o:gfxdata="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" fillcolor="white [3201]" strokecolor="black [3213]" strokeweight="1pt">
                 <v:textbox>
                   <w:txbxContent>
                     <w:p>
@@ -9591,7 +9449,7 @@
           </mc:Choice>
           <mc:Fallback>
             <w:pict>
-              <v:oval w14:anchorId="0B8D9D25" id="Oval 49" o:spid="_x0000_s1075" style="position:absolute;margin-left:1.5pt;margin-top:21.6pt;width:58.5pt;height:52.5pt;z-index:251729920;visibility:visible;mso-wrap-style:square;mso-width-percent:0;mso-height-percent:0;mso-wrap-distance-left:9pt;mso-wrap-distance-top:0;mso-wrap-distance-right:9pt;mso-wrap-distance-bottom:0;mso-position-horizontal:absolute;mso-position-horizontal-relative:margin;mso-position-vertical:absolute;mso-position-vertical-relative:text;mso-width-percent:0;mso-height-percent:0;mso-width-relative:margin;mso-height-relative:margin;v-text-anchor:middle" o:gfxdata="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" fillcolor="white [3212]" strokecolor="black [3213]" strokeweight="1pt">
+              <v:oval w14:anchorId="0B8D9D25" id="Oval 49" o:spid="_x0000_s1074" style="position:absolute;margin-left:1.5pt;margin-top:21.6pt;width:58.5pt;height:52.5pt;z-index:251729920;visibility:visible;mso-wrap-style:square;mso-width-percent:0;mso-height-percent:0;mso-wrap-distance-left:9pt;mso-wrap-distance-top:0;mso-wrap-distance-right:9pt;mso-wrap-distance-bottom:0;mso-position-horizontal:absolute;mso-position-horizontal-relative:margin;mso-position-vertical:absolute;mso-position-vertical-relative:text;mso-width-percent:0;mso-height-percent:0;mso-width-relative:margin;mso-height-relative:margin;v-text-anchor:middle" o:gfxdata="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" fillcolor="white [3212]" strokecolor="black [3213]" strokeweight="1pt">
                 <v:stroke joinstyle="miter"/>
                 <v:textbox>
                   <w:txbxContent>
@@ -9717,7 +9575,7 @@
           </mc:Choice>
           <mc:Fallback>
             <w:pict>
-              <v:shape w14:anchorId="5BC6F63B" id="Text Box 2" o:spid="_x0000_s1076" type="#_x0000_t202" style="position:absolute;margin-left:75.75pt;margin-top:2.85pt;width:64.5pt;height:20.25pt;z-index:251731968;visibility:visible;mso-wrap-style:square;mso-width-percent:0;mso-height-percent:0;mso-wrap-distance-left:9pt;mso-wrap-distance-top:3.6pt;mso-wrap-distance-right:9pt;mso-wrap-distance-bottom:3.6pt;mso-position-horizontal:absolute;mso-position-horizontal-relative:text;mso-position-vertical:absolute;mso-position-vertical-relative:text;mso-width-percent:0;mso-height-percent:0;mso-width-relative:margin;mso-height-relative:margin;v-text-anchor:top" o:gfxdata="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">
+              <v:shape w14:anchorId="5BC6F63B" id="Text Box 2" o:spid="_x0000_s1075" type="#_x0000_t202" style="position:absolute;margin-left:75.75pt;margin-top:2.85pt;width:64.5pt;height:20.25pt;z-index:251731968;visibility:visible;mso-wrap-style:square;mso-width-percent:0;mso-height-percent:0;mso-wrap-distance-left:9pt;mso-wrap-distance-top:3.6pt;mso-wrap-distance-right:9pt;mso-wrap-distance-bottom:3.6pt;mso-position-horizontal:absolute;mso-position-horizontal-relative:text;mso-position-vertical:absolute;mso-position-vertical-relative:text;mso-width-percent:0;mso-height-percent:0;mso-width-relative:margin;mso-height-relative:margin;v-text-anchor:top" o:gfxdata="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">
                 <v:textbox>
                   <w:txbxContent>
                     <w:p>
@@ -9817,7 +9675,7 @@
           </mc:Choice>
           <mc:Fallback>
             <w:pict>
-              <v:shape w14:anchorId="25FC6B32" id="_x0000_s1077" type="#_x0000_t202" style="position:absolute;margin-left:379.5pt;margin-top:3.6pt;width:64.5pt;height:20.25pt;z-index:251736064;visibility:visible;mso-wrap-style:square;mso-width-percent:0;mso-height-percent:0;mso-wrap-distance-left:9pt;mso-wrap-distance-top:3.6pt;mso-wrap-distance-right:9pt;mso-wrap-distance-bottom:3.6pt;mso-position-horizontal:absolute;mso-position-horizontal-relative:text;mso-position-vertical:absolute;mso-position-vertical-relative:text;mso-width-percent:0;mso-height-percent:0;mso-width-relative:margin;mso-height-relative:margin;v-text-anchor:top" o:gfxdata="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">
+              <v:shape w14:anchorId="25FC6B32" id="_x0000_s1076" type="#_x0000_t202" style="position:absolute;margin-left:379.5pt;margin-top:3.6pt;width:64.5pt;height:20.25pt;z-index:251736064;visibility:visible;mso-wrap-style:square;mso-width-percent:0;mso-height-percent:0;mso-wrap-distance-left:9pt;mso-wrap-distance-top:3.6pt;mso-wrap-distance-right:9pt;mso-wrap-distance-bottom:3.6pt;mso-position-horizontal:absolute;mso-position-horizontal-relative:text;mso-position-vertical:absolute;mso-position-vertical-relative:text;mso-width-percent:0;mso-height-percent:0;mso-width-relative:margin;mso-height-relative:margin;v-text-anchor:top" o:gfxdata="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">
                 <v:textbox>
                   <w:txbxContent>
                     <w:p>
@@ -9940,7 +9798,7 @@
           </mc:Choice>
           <mc:Fallback>
             <w:pict>
-              <v:shape w14:anchorId="36E3B54D" id="_x0000_s1078" type="#_x0000_t202" style="position:absolute;margin-left:75.75pt;margin-top:8.85pt;width:64.5pt;height:20.25pt;z-index:251746304;visibility:visible;mso-wrap-style:square;mso-width-percent:0;mso-height-percent:0;mso-wrap-distance-left:9pt;mso-wrap-distance-top:3.6pt;mso-wrap-distance-right:9pt;mso-wrap-distance-bottom:3.6pt;mso-position-horizontal:absolute;mso-position-horizontal-relative:text;mso-position-vertical:absolute;mso-position-vertical-relative:text;mso-width-percent:0;mso-height-percent:0;mso-width-relative:margin;mso-height-relative:margin;v-text-anchor:top" o:gfxdata="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">
+              <v:shape w14:anchorId="36E3B54D" id="_x0000_s1077" type="#_x0000_t202" style="position:absolute;margin-left:75.75pt;margin-top:8.85pt;width:64.5pt;height:20.25pt;z-index:251746304;visibility:visible;mso-wrap-style:square;mso-width-percent:0;mso-height-percent:0;mso-wrap-distance-left:9pt;mso-wrap-distance-top:3.6pt;mso-wrap-distance-right:9pt;mso-wrap-distance-bottom:3.6pt;mso-position-horizontal:absolute;mso-position-horizontal-relative:text;mso-position-vertical:absolute;mso-position-vertical-relative:text;mso-width-percent:0;mso-height-percent:0;mso-width-relative:margin;mso-height-relative:margin;v-text-anchor:top" o:gfxdata="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">
                 <v:textbox>
                   <w:txbxContent>
                     <w:p>
@@ -10026,7 +9884,23 @@
                         <w:txbxContent>
                           <w:p>
                             <w:r>
-                              <w:t>You: Msg or Username: Msg (whichever is latest message</w:t>
+                              <w:t xml:space="preserve">You: </w:t>
+                            </w:r>
+                            <w:proofErr w:type="spellStart"/>
+                            <w:r>
+                              <w:t>Msg</w:t>
+                            </w:r>
+                            <w:proofErr w:type="spellEnd"/>
+                            <w:r>
+                              <w:t xml:space="preserve"> or Username: </w:t>
+                            </w:r>
+                            <w:proofErr w:type="spellStart"/>
+                            <w:r>
+                              <w:t>Msg</w:t>
+                            </w:r>
+                            <w:proofErr w:type="spellEnd"/>
+                            <w:r>
+                              <w:t xml:space="preserve"> (whichever is latest message</w:t>
                             </w:r>
                           </w:p>
                         </w:txbxContent>
@@ -10048,12 +9922,28 @@
           </mc:Choice>
           <mc:Fallback>
             <w:pict>
-              <v:shape w14:anchorId="038F7235" id="_x0000_s1079" type="#_x0000_t202" style="position:absolute;margin-left:0;margin-top:14.1pt;width:296.25pt;height:21pt;z-index:251734016;visibility:visible;mso-wrap-style:square;mso-width-percent:0;mso-height-percent:0;mso-wrap-distance-left:9pt;mso-wrap-distance-top:3.6pt;mso-wrap-distance-right:9pt;mso-wrap-distance-bottom:3.6pt;mso-position-horizontal:center;mso-position-horizontal-relative:margin;mso-position-vertical:absolute;mso-position-vertical-relative:text;mso-width-percent:0;mso-height-percent:0;mso-width-relative:margin;mso-height-relative:margin;v-text-anchor:top" o:gfxdata="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">
+              <v:shape w14:anchorId="038F7235" id="_x0000_s1078" type="#_x0000_t202" style="position:absolute;margin-left:0;margin-top:14.1pt;width:296.25pt;height:21pt;z-index:251734016;visibility:visible;mso-wrap-style:square;mso-width-percent:0;mso-height-percent:0;mso-wrap-distance-left:9pt;mso-wrap-distance-top:3.6pt;mso-wrap-distance-right:9pt;mso-wrap-distance-bottom:3.6pt;mso-position-horizontal:center;mso-position-horizontal-relative:margin;mso-position-vertical:absolute;mso-position-vertical-relative:text;mso-width-percent:0;mso-height-percent:0;mso-width-relative:margin;mso-height-relative:margin;v-text-anchor:top" o:gfxdata="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">
                 <v:textbox>
                   <w:txbxContent>
                     <w:p>
                       <w:r>
-                        <w:t>You: Msg or Username: Msg (whichever is latest message</w:t>
+                        <w:t xml:space="preserve">You: </w:t>
+                      </w:r>
+                      <w:proofErr w:type="spellStart"/>
+                      <w:r>
+                        <w:t>Msg</w:t>
+                      </w:r>
+                      <w:proofErr w:type="spellEnd"/>
+                      <w:r>
+                        <w:t xml:space="preserve"> or Username: </w:t>
+                      </w:r>
+                      <w:proofErr w:type="spellStart"/>
+                      <w:r>
+                        <w:t>Msg</w:t>
+                      </w:r>
+                      <w:proofErr w:type="spellEnd"/>
+                      <w:r>
+                        <w:t xml:space="preserve"> (whichever is latest message</w:t>
                       </w:r>
                     </w:p>
                   </w:txbxContent>
@@ -10422,7 +10312,7 @@
           </mc:Choice>
           <mc:Fallback>
             <w:pict>
-              <v:shape w14:anchorId="27AB532F" id="_x0000_s1080" type="#_x0000_t202" style="position:absolute;margin-left:231.75pt;margin-top:2.8pt;width:64.5pt;height:20.25pt;z-index:251771904;visibility:visible;mso-wrap-style:square;mso-width-percent:0;mso-height-percent:0;mso-wrap-distance-left:9pt;mso-wrap-distance-top:3.6pt;mso-wrap-distance-right:9pt;mso-wrap-distance-bottom:3.6pt;mso-position-horizontal:absolute;mso-position-horizontal-relative:text;mso-position-vertical:absolute;mso-position-vertical-relative:text;mso-width-percent:0;mso-height-percent:0;mso-width-relative:margin;mso-height-relative:margin;v-text-anchor:top" o:gfxdata="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">
+              <v:shape w14:anchorId="27AB532F" id="_x0000_s1079" type="#_x0000_t202" style="position:absolute;margin-left:231.75pt;margin-top:2.8pt;width:64.5pt;height:20.25pt;z-index:251771904;visibility:visible;mso-wrap-style:square;mso-width-percent:0;mso-height-percent:0;mso-wrap-distance-left:9pt;mso-wrap-distance-top:3.6pt;mso-wrap-distance-right:9pt;mso-wrap-distance-bottom:3.6pt;mso-position-horizontal:absolute;mso-position-horizontal-relative:text;mso-position-vertical:absolute;mso-position-vertical-relative:text;mso-width-percent:0;mso-height-percent:0;mso-width-relative:margin;mso-height-relative:margin;v-text-anchor:top" o:gfxdata="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">
                 <v:textbox>
                   <w:txbxContent>
                     <w:p>
@@ -10522,7 +10412,7 @@
           </mc:Choice>
           <mc:Fallback>
             <w:pict>
-              <v:shape w14:anchorId="213EEA64" id="_x0000_s1081" type="#_x0000_t202" style="position:absolute;margin-left:155.15pt;margin-top:3.6pt;width:64.5pt;height:20.25pt;z-index:251742208;visibility:visible;mso-wrap-style:square;mso-width-percent:0;mso-height-percent:0;mso-wrap-distance-left:9pt;mso-wrap-distance-top:3.6pt;mso-wrap-distance-right:9pt;mso-wrap-distance-bottom:3.6pt;mso-position-horizontal:absolute;mso-position-horizontal-relative:margin;mso-position-vertical:absolute;mso-position-vertical-relative:text;mso-width-percent:0;mso-height-percent:0;mso-width-relative:margin;mso-height-relative:margin;v-text-anchor:top" o:gfxdata="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">
+              <v:shape w14:anchorId="213EEA64" id="_x0000_s1080" type="#_x0000_t202" style="position:absolute;margin-left:155.15pt;margin-top:3.6pt;width:64.5pt;height:20.25pt;z-index:251742208;visibility:visible;mso-wrap-style:square;mso-width-percent:0;mso-height-percent:0;mso-wrap-distance-left:9pt;mso-wrap-distance-top:3.6pt;mso-wrap-distance-right:9pt;mso-wrap-distance-bottom:3.6pt;mso-position-horizontal:absolute;mso-position-horizontal-relative:margin;mso-position-vertical:absolute;mso-position-vertical-relative:text;mso-width-percent:0;mso-height-percent:0;mso-width-relative:margin;mso-height-relative:margin;v-text-anchor:top" o:gfxdata="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">
                 <v:textbox>
                   <w:txbxContent>
                     <w:p>
@@ -10649,7 +10539,7 @@
           </mc:Choice>
           <mc:Fallback>
             <w:pict>
-              <v:shape w14:anchorId="310455EB" id="Flowchart: Alternate Process 63" o:spid="_x0000_s1082" type="#_x0000_t176" style="position:absolute;margin-left:56.25pt;margin-top:6.6pt;width:141.75pt;height:29.25pt;z-index:251749376;visibility:visible;mso-wrap-style:square;mso-wrap-distance-left:9pt;mso-wrap-distance-top:0;mso-wrap-distance-right:9pt;mso-wrap-distance-bottom:0;mso-position-horizontal:absolute;mso-position-horizontal-relative:text;mso-position-vertical:absolute;mso-position-vertical-relative:text;v-text-anchor:middle" o:gfxdata="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" fillcolor="black [3200]" strokecolor="black [1600]" strokeweight="1pt">
+              <v:shape w14:anchorId="310455EB" id="Flowchart: Alternate Process 63" o:spid="_x0000_s1081" type="#_x0000_t176" style="position:absolute;margin-left:56.25pt;margin-top:6.6pt;width:141.75pt;height:29.25pt;z-index:251749376;visibility:visible;mso-wrap-style:square;mso-wrap-distance-left:9pt;mso-wrap-distance-top:0;mso-wrap-distance-right:9pt;mso-wrap-distance-bottom:0;mso-position-horizontal:absolute;mso-position-horizontal-relative:text;mso-position-vertical:absolute;mso-position-vertical-relative:text;v-text-anchor:middle" o:gfxdata="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" fillcolor="black [3200]" strokecolor="black [1600]" strokeweight="1pt">
                 <v:textbox>
                   <w:txbxContent>
                     <w:p>
@@ -10769,7 +10659,7 @@
           </mc:Choice>
           <mc:Fallback>
             <w:pict>
-              <v:oval w14:anchorId="450C109F" id="Oval 60" o:spid="_x0000_s1083" style="position:absolute;margin-left:7.5pt;margin-top:.6pt;width:35.25pt;height:35.25pt;z-index:251748352;visibility:visible;mso-wrap-style:square;mso-width-percent:0;mso-height-percent:0;mso-wrap-distance-left:9pt;mso-wrap-distance-top:0;mso-wrap-distance-right:9pt;mso-wrap-distance-bottom:0;mso-position-horizontal:absolute;mso-position-horizontal-relative:margin;mso-position-vertical:absolute;mso-position-vertical-relative:text;mso-width-percent:0;mso-height-percent:0;mso-width-relative:margin;mso-height-relative:margin;v-text-anchor:middle" o:gfxdata="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" fillcolor="white [3212]" strokecolor="black [3213]" strokeweight="1pt">
+              <v:oval w14:anchorId="450C109F" id="Oval 60" o:spid="_x0000_s1082" style="position:absolute;margin-left:7.5pt;margin-top:.6pt;width:35.25pt;height:35.25pt;z-index:251748352;visibility:visible;mso-wrap-style:square;mso-width-percent:0;mso-height-percent:0;mso-wrap-distance-left:9pt;mso-wrap-distance-top:0;mso-wrap-distance-right:9pt;mso-wrap-distance-bottom:0;mso-position-horizontal:absolute;mso-position-horizontal-relative:margin;mso-position-vertical:absolute;mso-position-vertical-relative:text;mso-width-percent:0;mso-height-percent:0;mso-width-relative:margin;mso-height-relative:margin;v-text-anchor:middle" o:gfxdata="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" fillcolor="white [3212]" strokecolor="black [3213]" strokeweight="1pt">
                 <v:stroke joinstyle="miter"/>
                 <v:textbox>
                   <w:txbxContent>
@@ -10902,7 +10792,7 @@
           </mc:Choice>
           <mc:Fallback>
             <w:pict>
-              <v:shape w14:anchorId="39BA60F8" id="Flowchart: Alternate Process 192" o:spid="_x0000_s1084" type="#_x0000_t176" style="position:absolute;margin-left:261pt;margin-top:9.65pt;width:141.75pt;height:29.25pt;z-index:251751424;visibility:visible;mso-wrap-style:square;mso-wrap-distance-left:9pt;mso-wrap-distance-top:0;mso-wrap-distance-right:9pt;mso-wrap-distance-bottom:0;mso-position-horizontal:absolute;mso-position-horizontal-relative:text;mso-position-vertical:absolute;mso-position-vertical-relative:text;v-text-anchor:middle" o:gfxdata="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" fillcolor="#d9e2f3 [660]" strokecolor="black [1600]" strokeweight="1pt">
+              <v:shape w14:anchorId="39BA60F8" id="Flowchart: Alternate Process 192" o:spid="_x0000_s1083" type="#_x0000_t176" style="position:absolute;margin-left:261pt;margin-top:9.65pt;width:141.75pt;height:29.25pt;z-index:251751424;visibility:visible;mso-wrap-style:square;mso-wrap-distance-left:9pt;mso-wrap-distance-top:0;mso-wrap-distance-right:9pt;mso-wrap-distance-bottom:0;mso-position-horizontal:absolute;mso-position-horizontal-relative:text;mso-position-vertical:absolute;mso-position-vertical-relative:text;v-text-anchor:middle" o:gfxdata="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" fillcolor="#d9e2f3 [660]" strokecolor="black [1600]" strokeweight="1pt">
                 <v:textbox>
                   <w:txbxContent>
                     <w:p>
@@ -11139,7 +11029,7 @@
           </mc:Choice>
           <mc:Fallback>
             <w:pict>
-              <v:shape w14:anchorId="662A5EB0" id="Flowchart: Alternate Process 193" o:spid="_x0000_s1085" type="#_x0000_t176" style="position:absolute;margin-left:20.25pt;margin-top:2.9pt;width:366.75pt;height:33pt;z-index:251752448;visibility:visible;mso-wrap-style:square;mso-wrap-distance-left:9pt;mso-wrap-distance-top:0;mso-wrap-distance-right:9pt;mso-wrap-distance-bottom:0;mso-position-horizontal:absolute;mso-position-horizontal-relative:text;mso-position-vertical:absolute;mso-position-vertical-relative:text;v-text-anchor:middle" o:gfxdata="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" fillcolor="white [3201]" strokecolor="#70ad47 [3209]" strokeweight="1pt">
+              <v:shape w14:anchorId="662A5EB0" id="Flowchart: Alternate Process 193" o:spid="_x0000_s1084" type="#_x0000_t176" style="position:absolute;margin-left:20.25pt;margin-top:2.9pt;width:366.75pt;height:33pt;z-index:251752448;visibility:visible;mso-wrap-style:square;mso-wrap-distance-left:9pt;mso-wrap-distance-top:0;mso-wrap-distance-right:9pt;mso-wrap-distance-bottom:0;mso-position-horizontal:absolute;mso-position-horizontal-relative:text;mso-position-vertical:absolute;mso-position-vertical-relative:text;v-text-anchor:middle" o:gfxdata="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" fillcolor="white [3201]" strokecolor="#70ad47 [3209]" strokeweight="1pt">
                 <v:textbox>
                   <w:txbxContent>
                     <w:p>

</xml_diff>